<commit_message>
check in weekly contest
</commit_message>
<xml_diff>
--- a/LeetCode_Backtracking_II_Memorization.docx
+++ b/LeetCode_Backtracking_II_Memorization.docx
@@ -46,13 +46,7 @@
     </w:p>
     <w:p>
       <w:r>
-        <w:t xml:space="preserve">The second trick will lead to a more interesting discussion on that how to mark the candidates and how to check it. </w:t>
-      </w:r>
-      <w:r>
-        <w:t xml:space="preserve">One common way is </w:t>
-      </w:r>
-      <w:r>
-        <w:t>a hash table with a bit map as the key.</w:t>
+        <w:t>The second trick will lead to a more interesting discussion on that how to mark the candidates and how to check it. One common way is a hash table with a bit map as the key.</w:t>
       </w:r>
     </w:p>
     <w:p>
@@ -763,8 +757,6 @@
           <w:szCs w:val="19"/>
         </w:rPr>
       </w:pPr>
-      <w:bookmarkStart w:id="0" w:name="_GoBack"/>
-      <w:bookmarkEnd w:id="0"/>
       <w:r>
         <w:rPr>
           <w:rFonts w:ascii="Consolas" w:hAnsi="Consolas" w:cs="Consolas"/>
@@ -11245,6 +11237,4059 @@
         </w:rPr>
       </w:pPr>
     </w:p>
+    <w:p>
+      <w:pPr>
+        <w:shd w:val="clear" w:color="auto" w:fill="FFFFFF"/>
+        <w:spacing w:after="150" w:line="240" w:lineRule="auto"/>
+        <w:rPr>
+          <w:rFonts w:ascii="Segoe UI" w:eastAsia="Times New Roman" w:hAnsi="Segoe UI" w:cs="Segoe UI"/>
+          <w:b/>
+          <w:bCs/>
+          <w:color w:val="212121"/>
+          <w:sz w:val="24"/>
+          <w:szCs w:val="24"/>
+        </w:rPr>
+      </w:pPr>
+      <w:r>
+        <w:rPr>
+          <w:rFonts w:ascii="Segoe UI" w:eastAsia="Times New Roman" w:hAnsi="Segoe UI" w:cs="Segoe UI"/>
+          <w:b/>
+          <w:bCs/>
+          <w:color w:val="212121"/>
+          <w:sz w:val="24"/>
+          <w:szCs w:val="24"/>
+        </w:rPr>
+        <w:lastRenderedPageBreak/>
+        <w:t>473. Matchsticks to Square</w:t>
+      </w:r>
+    </w:p>
+    <w:p>
+      <w:pPr>
+        <w:shd w:val="clear" w:color="auto" w:fill="FFFFFF"/>
+        <w:spacing w:after="0" w:line="300" w:lineRule="atLeast"/>
+        <w:rPr>
+          <w:rFonts w:ascii="Segoe UI" w:eastAsia="Times New Roman" w:hAnsi="Segoe UI" w:cs="Segoe UI"/>
+          <w:color w:val="EF6C00"/>
+          <w:sz w:val="20"/>
+          <w:szCs w:val="20"/>
+        </w:rPr>
+      </w:pPr>
+      <w:r>
+        <w:rPr>
+          <w:rFonts w:ascii="Segoe UI" w:eastAsia="Times New Roman" w:hAnsi="Segoe UI" w:cs="Segoe UI"/>
+          <w:color w:val="EF6C00"/>
+          <w:sz w:val="20"/>
+          <w:szCs w:val="20"/>
+        </w:rPr>
+        <w:t>Medium</w:t>
+      </w:r>
+    </w:p>
+    <w:p>
+      <w:pPr>
+        <w:shd w:val="clear" w:color="auto" w:fill="FFFFFF"/>
+        <w:spacing w:after="0" w:line="300" w:lineRule="atLeast"/>
+        <w:rPr>
+          <w:rFonts w:ascii="Segoe UI" w:eastAsia="Times New Roman" w:hAnsi="Segoe UI" w:cs="Segoe UI"/>
+          <w:color w:val="546E7A"/>
+          <w:sz w:val="18"/>
+          <w:szCs w:val="18"/>
+        </w:rPr>
+      </w:pPr>
+      <w:r>
+        <w:rPr>
+          <w:rFonts w:ascii="Segoe UI" w:eastAsia="Times New Roman" w:hAnsi="Segoe UI" w:cs="Segoe UI"/>
+          <w:color w:val="546E7A"/>
+          <w:sz w:val="18"/>
+          <w:szCs w:val="18"/>
+        </w:rPr>
+        <w:t>68862Add to ListShare</w:t>
+      </w:r>
+    </w:p>
+    <w:p>
+      <w:pPr>
+        <w:shd w:val="clear" w:color="auto" w:fill="FFFFFF"/>
+        <w:spacing w:after="240" w:line="240" w:lineRule="auto"/>
+        <w:rPr>
+          <w:rFonts w:ascii="Segoe UI" w:eastAsia="Times New Roman" w:hAnsi="Segoe UI" w:cs="Segoe UI"/>
+          <w:color w:val="263238"/>
+          <w:sz w:val="21"/>
+          <w:szCs w:val="21"/>
+        </w:rPr>
+      </w:pPr>
+      <w:r>
+        <w:rPr>
+          <w:rFonts w:ascii="Segoe UI" w:eastAsia="Times New Roman" w:hAnsi="Segoe UI" w:cs="Segoe UI"/>
+          <w:color w:val="263238"/>
+          <w:sz w:val="21"/>
+          <w:szCs w:val="21"/>
+        </w:rPr>
+        <w:t>Remember the story of Little Match Girl? By now, you know exactly what matchsticks the little match girl has, please find out a way you can make one square by using up all those matchsticks. You should not break any stick, but you can link them up, and each matchstick must be used </w:t>
+      </w:r>
+      <w:r>
+        <w:rPr>
+          <w:rFonts w:ascii="Segoe UI" w:eastAsia="Times New Roman" w:hAnsi="Segoe UI" w:cs="Segoe UI"/>
+          <w:b/>
+          <w:bCs/>
+          <w:color w:val="263238"/>
+          <w:sz w:val="21"/>
+          <w:szCs w:val="21"/>
+        </w:rPr>
+        <w:t>exactly</w:t>
+      </w:r>
+      <w:r>
+        <w:rPr>
+          <w:rFonts w:ascii="Segoe UI" w:eastAsia="Times New Roman" w:hAnsi="Segoe UI" w:cs="Segoe UI"/>
+          <w:color w:val="263238"/>
+          <w:sz w:val="21"/>
+          <w:szCs w:val="21"/>
+        </w:rPr>
+        <w:t> one time.</w:t>
+      </w:r>
+    </w:p>
+    <w:p>
+      <w:pPr>
+        <w:shd w:val="clear" w:color="auto" w:fill="FFFFFF"/>
+        <w:spacing w:after="240" w:line="240" w:lineRule="auto"/>
+        <w:rPr>
+          <w:rFonts w:ascii="Segoe UI" w:eastAsia="Times New Roman" w:hAnsi="Segoe UI" w:cs="Segoe UI"/>
+          <w:color w:val="263238"/>
+          <w:sz w:val="21"/>
+          <w:szCs w:val="21"/>
+        </w:rPr>
+      </w:pPr>
+      <w:r>
+        <w:rPr>
+          <w:rFonts w:ascii="Segoe UI" w:eastAsia="Times New Roman" w:hAnsi="Segoe UI" w:cs="Segoe UI"/>
+          <w:color w:val="263238"/>
+          <w:sz w:val="21"/>
+          <w:szCs w:val="21"/>
+        </w:rPr>
+        <w:t>Your input will be several matchsticks the girl has, represented with their stick length. Your output will either be true or false, to represent whether you could make one square using all the matchsticks the little match girl has.</w:t>
+      </w:r>
+    </w:p>
+    <w:p>
+      <w:pPr>
+        <w:shd w:val="clear" w:color="auto" w:fill="FFFFFF"/>
+        <w:spacing w:after="240" w:line="240" w:lineRule="auto"/>
+        <w:rPr>
+          <w:rFonts w:ascii="Segoe UI" w:eastAsia="Times New Roman" w:hAnsi="Segoe UI" w:cs="Segoe UI"/>
+          <w:color w:val="263238"/>
+          <w:sz w:val="21"/>
+          <w:szCs w:val="21"/>
+        </w:rPr>
+      </w:pPr>
+      <w:r>
+        <w:rPr>
+          <w:rFonts w:ascii="Segoe UI" w:eastAsia="Times New Roman" w:hAnsi="Segoe UI" w:cs="Segoe UI"/>
+          <w:b/>
+          <w:bCs/>
+          <w:color w:val="263238"/>
+          <w:sz w:val="21"/>
+          <w:szCs w:val="21"/>
+        </w:rPr>
+        <w:t>Example 1:</w:t>
+      </w:r>
+    </w:p>
+    <w:p>
+      <w:pPr>
+        <w:shd w:val="clear" w:color="auto" w:fill="F7F9FA"/>
+        <w:tabs>
+          <w:tab w:val="left" w:pos="916"/>
+          <w:tab w:val="left" w:pos="1832"/>
+          <w:tab w:val="left" w:pos="2748"/>
+          <w:tab w:val="left" w:pos="3664"/>
+          <w:tab w:val="left" w:pos="4580"/>
+          <w:tab w:val="left" w:pos="5496"/>
+          <w:tab w:val="left" w:pos="6412"/>
+          <w:tab w:val="left" w:pos="7328"/>
+          <w:tab w:val="left" w:pos="8244"/>
+          <w:tab w:val="left" w:pos="9160"/>
+          <w:tab w:val="left" w:pos="10076"/>
+          <w:tab w:val="left" w:pos="10992"/>
+          <w:tab w:val="left" w:pos="11908"/>
+          <w:tab w:val="left" w:pos="12824"/>
+          <w:tab w:val="left" w:pos="13740"/>
+          <w:tab w:val="left" w:pos="14656"/>
+        </w:tabs>
+        <w:spacing w:after="240" w:line="240" w:lineRule="auto"/>
+        <w:rPr>
+          <w:rFonts w:ascii="Consolas" w:eastAsia="Times New Roman" w:hAnsi="Consolas" w:cs="Courier New"/>
+          <w:color w:val="263238"/>
+          <w:sz w:val="20"/>
+          <w:szCs w:val="20"/>
+        </w:rPr>
+      </w:pPr>
+      <w:r>
+        <w:rPr>
+          <w:rFonts w:ascii="Consolas" w:eastAsia="Times New Roman" w:hAnsi="Consolas" w:cs="Courier New"/>
+          <w:b/>
+          <w:bCs/>
+          <w:color w:val="263238"/>
+          <w:sz w:val="20"/>
+          <w:szCs w:val="20"/>
+        </w:rPr>
+        <w:t>Input:</w:t>
+      </w:r>
+      <w:r>
+        <w:rPr>
+          <w:rFonts w:ascii="Consolas" w:eastAsia="Times New Roman" w:hAnsi="Consolas" w:cs="Courier New"/>
+          <w:color w:val="263238"/>
+          <w:sz w:val="20"/>
+          <w:szCs w:val="20"/>
+        </w:rPr>
+        <w:t xml:space="preserve"> [1,1,2,2,2]</w:t>
+      </w:r>
+    </w:p>
+    <w:p>
+      <w:pPr>
+        <w:shd w:val="clear" w:color="auto" w:fill="F7F9FA"/>
+        <w:tabs>
+          <w:tab w:val="left" w:pos="916"/>
+          <w:tab w:val="left" w:pos="1832"/>
+          <w:tab w:val="left" w:pos="2748"/>
+          <w:tab w:val="left" w:pos="3664"/>
+          <w:tab w:val="left" w:pos="4580"/>
+          <w:tab w:val="left" w:pos="5496"/>
+          <w:tab w:val="left" w:pos="6412"/>
+          <w:tab w:val="left" w:pos="7328"/>
+          <w:tab w:val="left" w:pos="8244"/>
+          <w:tab w:val="left" w:pos="9160"/>
+          <w:tab w:val="left" w:pos="10076"/>
+          <w:tab w:val="left" w:pos="10992"/>
+          <w:tab w:val="left" w:pos="11908"/>
+          <w:tab w:val="left" w:pos="12824"/>
+          <w:tab w:val="left" w:pos="13740"/>
+          <w:tab w:val="left" w:pos="14656"/>
+        </w:tabs>
+        <w:spacing w:after="240" w:line="240" w:lineRule="auto"/>
+        <w:rPr>
+          <w:rFonts w:ascii="Consolas" w:eastAsia="Times New Roman" w:hAnsi="Consolas" w:cs="Courier New"/>
+          <w:color w:val="263238"/>
+          <w:sz w:val="20"/>
+          <w:szCs w:val="20"/>
+        </w:rPr>
+      </w:pPr>
+      <w:r>
+        <w:rPr>
+          <w:rFonts w:ascii="Consolas" w:eastAsia="Times New Roman" w:hAnsi="Consolas" w:cs="Courier New"/>
+          <w:b/>
+          <w:bCs/>
+          <w:color w:val="263238"/>
+          <w:sz w:val="20"/>
+          <w:szCs w:val="20"/>
+        </w:rPr>
+        <w:t>Output:</w:t>
+      </w:r>
+      <w:r>
+        <w:rPr>
+          <w:rFonts w:ascii="Consolas" w:eastAsia="Times New Roman" w:hAnsi="Consolas" w:cs="Courier New"/>
+          <w:color w:val="263238"/>
+          <w:sz w:val="20"/>
+          <w:szCs w:val="20"/>
+        </w:rPr>
+        <w:t xml:space="preserve"> true</w:t>
+      </w:r>
+    </w:p>
+    <w:p>
+      <w:pPr>
+        <w:shd w:val="clear" w:color="auto" w:fill="F7F9FA"/>
+        <w:tabs>
+          <w:tab w:val="left" w:pos="916"/>
+          <w:tab w:val="left" w:pos="1832"/>
+          <w:tab w:val="left" w:pos="2748"/>
+          <w:tab w:val="left" w:pos="3664"/>
+          <w:tab w:val="left" w:pos="4580"/>
+          <w:tab w:val="left" w:pos="5496"/>
+          <w:tab w:val="left" w:pos="6412"/>
+          <w:tab w:val="left" w:pos="7328"/>
+          <w:tab w:val="left" w:pos="8244"/>
+          <w:tab w:val="left" w:pos="9160"/>
+          <w:tab w:val="left" w:pos="10076"/>
+          <w:tab w:val="left" w:pos="10992"/>
+          <w:tab w:val="left" w:pos="11908"/>
+          <w:tab w:val="left" w:pos="12824"/>
+          <w:tab w:val="left" w:pos="13740"/>
+          <w:tab w:val="left" w:pos="14656"/>
+        </w:tabs>
+        <w:spacing w:after="240" w:line="240" w:lineRule="auto"/>
+        <w:rPr>
+          <w:rFonts w:ascii="Consolas" w:eastAsia="Times New Roman" w:hAnsi="Consolas" w:cs="Courier New"/>
+          <w:color w:val="263238"/>
+          <w:sz w:val="20"/>
+          <w:szCs w:val="20"/>
+        </w:rPr>
+      </w:pPr>
+    </w:p>
+    <w:p>
+      <w:pPr>
+        <w:shd w:val="clear" w:color="auto" w:fill="F7F9FA"/>
+        <w:tabs>
+          <w:tab w:val="left" w:pos="916"/>
+          <w:tab w:val="left" w:pos="1832"/>
+          <w:tab w:val="left" w:pos="2748"/>
+          <w:tab w:val="left" w:pos="3664"/>
+          <w:tab w:val="left" w:pos="4580"/>
+          <w:tab w:val="left" w:pos="5496"/>
+          <w:tab w:val="left" w:pos="6412"/>
+          <w:tab w:val="left" w:pos="7328"/>
+          <w:tab w:val="left" w:pos="8244"/>
+          <w:tab w:val="left" w:pos="9160"/>
+          <w:tab w:val="left" w:pos="10076"/>
+          <w:tab w:val="left" w:pos="10992"/>
+          <w:tab w:val="left" w:pos="11908"/>
+          <w:tab w:val="left" w:pos="12824"/>
+          <w:tab w:val="left" w:pos="13740"/>
+          <w:tab w:val="left" w:pos="14656"/>
+        </w:tabs>
+        <w:spacing w:after="240" w:line="240" w:lineRule="auto"/>
+        <w:rPr>
+          <w:rFonts w:ascii="Consolas" w:eastAsia="Times New Roman" w:hAnsi="Consolas" w:cs="Courier New"/>
+          <w:color w:val="263238"/>
+          <w:sz w:val="20"/>
+          <w:szCs w:val="20"/>
+        </w:rPr>
+      </w:pPr>
+      <w:r>
+        <w:rPr>
+          <w:rFonts w:ascii="Consolas" w:eastAsia="Times New Roman" w:hAnsi="Consolas" w:cs="Courier New"/>
+          <w:b/>
+          <w:bCs/>
+          <w:color w:val="263238"/>
+          <w:sz w:val="20"/>
+          <w:szCs w:val="20"/>
+        </w:rPr>
+        <w:t>Explanation:</w:t>
+      </w:r>
+      <w:r>
+        <w:rPr>
+          <w:rFonts w:ascii="Consolas" w:eastAsia="Times New Roman" w:hAnsi="Consolas" w:cs="Courier New"/>
+          <w:color w:val="263238"/>
+          <w:sz w:val="20"/>
+          <w:szCs w:val="20"/>
+        </w:rPr>
+        <w:t xml:space="preserve"> You can form a square with length 2, one side of the square came two sticks with length 1.</w:t>
+      </w:r>
+    </w:p>
+    <w:p>
+      <w:pPr>
+        <w:shd w:val="clear" w:color="auto" w:fill="FFFFFF"/>
+        <w:spacing w:after="240" w:line="240" w:lineRule="auto"/>
+        <w:rPr>
+          <w:rFonts w:ascii="Segoe UI" w:eastAsia="Times New Roman" w:hAnsi="Segoe UI" w:cs="Segoe UI"/>
+          <w:color w:val="263238"/>
+          <w:sz w:val="21"/>
+          <w:szCs w:val="21"/>
+        </w:rPr>
+      </w:pPr>
+      <w:r>
+        <w:rPr>
+          <w:rFonts w:ascii="Segoe UI" w:eastAsia="Times New Roman" w:hAnsi="Segoe UI" w:cs="Segoe UI"/>
+          <w:b/>
+          <w:bCs/>
+          <w:color w:val="263238"/>
+          <w:sz w:val="21"/>
+          <w:szCs w:val="21"/>
+        </w:rPr>
+        <w:t>Example 2:</w:t>
+      </w:r>
+    </w:p>
+    <w:p>
+      <w:pPr>
+        <w:shd w:val="clear" w:color="auto" w:fill="F7F9FA"/>
+        <w:tabs>
+          <w:tab w:val="left" w:pos="916"/>
+          <w:tab w:val="left" w:pos="1832"/>
+          <w:tab w:val="left" w:pos="2748"/>
+          <w:tab w:val="left" w:pos="3664"/>
+          <w:tab w:val="left" w:pos="4580"/>
+          <w:tab w:val="left" w:pos="5496"/>
+          <w:tab w:val="left" w:pos="6412"/>
+          <w:tab w:val="left" w:pos="7328"/>
+          <w:tab w:val="left" w:pos="8244"/>
+          <w:tab w:val="left" w:pos="9160"/>
+          <w:tab w:val="left" w:pos="10076"/>
+          <w:tab w:val="left" w:pos="10992"/>
+          <w:tab w:val="left" w:pos="11908"/>
+          <w:tab w:val="left" w:pos="12824"/>
+          <w:tab w:val="left" w:pos="13740"/>
+          <w:tab w:val="left" w:pos="14656"/>
+        </w:tabs>
+        <w:spacing w:after="240" w:line="240" w:lineRule="auto"/>
+        <w:rPr>
+          <w:rFonts w:ascii="Consolas" w:eastAsia="Times New Roman" w:hAnsi="Consolas" w:cs="Courier New"/>
+          <w:color w:val="263238"/>
+          <w:sz w:val="20"/>
+          <w:szCs w:val="20"/>
+        </w:rPr>
+      </w:pPr>
+      <w:r>
+        <w:rPr>
+          <w:rFonts w:ascii="Consolas" w:eastAsia="Times New Roman" w:hAnsi="Consolas" w:cs="Courier New"/>
+          <w:b/>
+          <w:bCs/>
+          <w:color w:val="263238"/>
+          <w:sz w:val="20"/>
+          <w:szCs w:val="20"/>
+        </w:rPr>
+        <w:t>Input:</w:t>
+      </w:r>
+      <w:r>
+        <w:rPr>
+          <w:rFonts w:ascii="Consolas" w:eastAsia="Times New Roman" w:hAnsi="Consolas" w:cs="Courier New"/>
+          <w:color w:val="263238"/>
+          <w:sz w:val="20"/>
+          <w:szCs w:val="20"/>
+        </w:rPr>
+        <w:t xml:space="preserve"> [3,3,3,3,4]</w:t>
+      </w:r>
+    </w:p>
+    <w:p>
+      <w:pPr>
+        <w:shd w:val="clear" w:color="auto" w:fill="F7F9FA"/>
+        <w:tabs>
+          <w:tab w:val="left" w:pos="916"/>
+          <w:tab w:val="left" w:pos="1832"/>
+          <w:tab w:val="left" w:pos="2748"/>
+          <w:tab w:val="left" w:pos="3664"/>
+          <w:tab w:val="left" w:pos="4580"/>
+          <w:tab w:val="left" w:pos="5496"/>
+          <w:tab w:val="left" w:pos="6412"/>
+          <w:tab w:val="left" w:pos="7328"/>
+          <w:tab w:val="left" w:pos="8244"/>
+          <w:tab w:val="left" w:pos="9160"/>
+          <w:tab w:val="left" w:pos="10076"/>
+          <w:tab w:val="left" w:pos="10992"/>
+          <w:tab w:val="left" w:pos="11908"/>
+          <w:tab w:val="left" w:pos="12824"/>
+          <w:tab w:val="left" w:pos="13740"/>
+          <w:tab w:val="left" w:pos="14656"/>
+        </w:tabs>
+        <w:spacing w:after="240" w:line="240" w:lineRule="auto"/>
+        <w:rPr>
+          <w:rFonts w:ascii="Consolas" w:eastAsia="Times New Roman" w:hAnsi="Consolas" w:cs="Courier New"/>
+          <w:color w:val="263238"/>
+          <w:sz w:val="20"/>
+          <w:szCs w:val="20"/>
+        </w:rPr>
+      </w:pPr>
+      <w:r>
+        <w:rPr>
+          <w:rFonts w:ascii="Consolas" w:eastAsia="Times New Roman" w:hAnsi="Consolas" w:cs="Courier New"/>
+          <w:b/>
+          <w:bCs/>
+          <w:color w:val="263238"/>
+          <w:sz w:val="20"/>
+          <w:szCs w:val="20"/>
+        </w:rPr>
+        <w:t>Output:</w:t>
+      </w:r>
+      <w:r>
+        <w:rPr>
+          <w:rFonts w:ascii="Consolas" w:eastAsia="Times New Roman" w:hAnsi="Consolas" w:cs="Courier New"/>
+          <w:color w:val="263238"/>
+          <w:sz w:val="20"/>
+          <w:szCs w:val="20"/>
+        </w:rPr>
+        <w:t xml:space="preserve"> false</w:t>
+      </w:r>
+    </w:p>
+    <w:p>
+      <w:pPr>
+        <w:shd w:val="clear" w:color="auto" w:fill="F7F9FA"/>
+        <w:tabs>
+          <w:tab w:val="left" w:pos="916"/>
+          <w:tab w:val="left" w:pos="1832"/>
+          <w:tab w:val="left" w:pos="2748"/>
+          <w:tab w:val="left" w:pos="3664"/>
+          <w:tab w:val="left" w:pos="4580"/>
+          <w:tab w:val="left" w:pos="5496"/>
+          <w:tab w:val="left" w:pos="6412"/>
+          <w:tab w:val="left" w:pos="7328"/>
+          <w:tab w:val="left" w:pos="8244"/>
+          <w:tab w:val="left" w:pos="9160"/>
+          <w:tab w:val="left" w:pos="10076"/>
+          <w:tab w:val="left" w:pos="10992"/>
+          <w:tab w:val="left" w:pos="11908"/>
+          <w:tab w:val="left" w:pos="12824"/>
+          <w:tab w:val="left" w:pos="13740"/>
+          <w:tab w:val="left" w:pos="14656"/>
+        </w:tabs>
+        <w:spacing w:after="240" w:line="240" w:lineRule="auto"/>
+        <w:rPr>
+          <w:rFonts w:ascii="Consolas" w:eastAsia="Times New Roman" w:hAnsi="Consolas" w:cs="Courier New"/>
+          <w:color w:val="263238"/>
+          <w:sz w:val="20"/>
+          <w:szCs w:val="20"/>
+        </w:rPr>
+      </w:pPr>
+    </w:p>
+    <w:p>
+      <w:pPr>
+        <w:shd w:val="clear" w:color="auto" w:fill="F7F9FA"/>
+        <w:tabs>
+          <w:tab w:val="left" w:pos="916"/>
+          <w:tab w:val="left" w:pos="1832"/>
+          <w:tab w:val="left" w:pos="2748"/>
+          <w:tab w:val="left" w:pos="3664"/>
+          <w:tab w:val="left" w:pos="4580"/>
+          <w:tab w:val="left" w:pos="5496"/>
+          <w:tab w:val="left" w:pos="6412"/>
+          <w:tab w:val="left" w:pos="7328"/>
+          <w:tab w:val="left" w:pos="8244"/>
+          <w:tab w:val="left" w:pos="9160"/>
+          <w:tab w:val="left" w:pos="10076"/>
+          <w:tab w:val="left" w:pos="10992"/>
+          <w:tab w:val="left" w:pos="11908"/>
+          <w:tab w:val="left" w:pos="12824"/>
+          <w:tab w:val="left" w:pos="13740"/>
+          <w:tab w:val="left" w:pos="14656"/>
+        </w:tabs>
+        <w:spacing w:after="240" w:line="240" w:lineRule="auto"/>
+        <w:rPr>
+          <w:rFonts w:ascii="Consolas" w:eastAsia="Times New Roman" w:hAnsi="Consolas" w:cs="Courier New"/>
+          <w:color w:val="263238"/>
+          <w:sz w:val="20"/>
+          <w:szCs w:val="20"/>
+        </w:rPr>
+      </w:pPr>
+      <w:r>
+        <w:rPr>
+          <w:rFonts w:ascii="Consolas" w:eastAsia="Times New Roman" w:hAnsi="Consolas" w:cs="Courier New"/>
+          <w:b/>
+          <w:bCs/>
+          <w:color w:val="263238"/>
+          <w:sz w:val="20"/>
+          <w:szCs w:val="20"/>
+        </w:rPr>
+        <w:t>Explanation:</w:t>
+      </w:r>
+      <w:r>
+        <w:rPr>
+          <w:rFonts w:ascii="Consolas" w:eastAsia="Times New Roman" w:hAnsi="Consolas" w:cs="Courier New"/>
+          <w:color w:val="263238"/>
+          <w:sz w:val="20"/>
+          <w:szCs w:val="20"/>
+        </w:rPr>
+        <w:t xml:space="preserve"> You cannot find a way to form a square with all the matchsticks.</w:t>
+      </w:r>
+    </w:p>
+    <w:p>
+      <w:pPr>
+        <w:shd w:val="clear" w:color="auto" w:fill="FFFFFF"/>
+        <w:spacing w:after="240" w:line="240" w:lineRule="auto"/>
+        <w:rPr>
+          <w:rFonts w:ascii="Segoe UI" w:eastAsia="Times New Roman" w:hAnsi="Segoe UI" w:cs="Segoe UI"/>
+          <w:color w:val="263238"/>
+          <w:sz w:val="21"/>
+          <w:szCs w:val="21"/>
+        </w:rPr>
+      </w:pPr>
+      <w:r>
+        <w:rPr>
+          <w:rFonts w:ascii="Segoe UI" w:eastAsia="Times New Roman" w:hAnsi="Segoe UI" w:cs="Segoe UI"/>
+          <w:b/>
+          <w:bCs/>
+          <w:color w:val="263238"/>
+          <w:sz w:val="21"/>
+          <w:szCs w:val="21"/>
+        </w:rPr>
+        <w:t>Note:</w:t>
+      </w:r>
+    </w:p>
+    <w:p>
+      <w:pPr>
+        <w:numPr>
+          <w:ilvl w:val="0"/>
+          <w:numId w:val="6"/>
+        </w:numPr>
+        <w:shd w:val="clear" w:color="auto" w:fill="FFFFFF"/>
+        <w:spacing w:before="100" w:beforeAutospacing="1" w:after="100" w:afterAutospacing="1" w:line="240" w:lineRule="auto"/>
+        <w:rPr>
+          <w:rFonts w:ascii="Segoe UI" w:eastAsia="Times New Roman" w:hAnsi="Segoe UI" w:cs="Segoe UI"/>
+          <w:color w:val="263238"/>
+          <w:sz w:val="21"/>
+          <w:szCs w:val="21"/>
+        </w:rPr>
+      </w:pPr>
+      <w:r>
+        <w:rPr>
+          <w:rFonts w:ascii="Segoe UI" w:eastAsia="Times New Roman" w:hAnsi="Segoe UI" w:cs="Segoe UI"/>
+          <w:color w:val="263238"/>
+          <w:sz w:val="21"/>
+          <w:szCs w:val="21"/>
+        </w:rPr>
+        <w:t>The length sum of the given matchsticks is in the range of </w:t>
+      </w:r>
+      <w:r>
+        <w:rPr>
+          <w:rFonts w:ascii="Courier New" w:eastAsia="Times New Roman" w:hAnsi="Courier New" w:cs="Courier New"/>
+          <w:color w:val="546E7A"/>
+          <w:sz w:val="20"/>
+          <w:szCs w:val="20"/>
+          <w:shd w:val="clear" w:color="auto" w:fill="F7F9FA"/>
+        </w:rPr>
+        <w:t>0</w:t>
+      </w:r>
+      <w:r>
+        <w:rPr>
+          <w:rFonts w:ascii="Segoe UI" w:eastAsia="Times New Roman" w:hAnsi="Segoe UI" w:cs="Segoe UI"/>
+          <w:color w:val="263238"/>
+          <w:sz w:val="21"/>
+          <w:szCs w:val="21"/>
+        </w:rPr>
+        <w:t> to </w:t>
+      </w:r>
+      <w:r>
+        <w:rPr>
+          <w:rFonts w:ascii="Courier New" w:eastAsia="Times New Roman" w:hAnsi="Courier New" w:cs="Courier New"/>
+          <w:color w:val="546E7A"/>
+          <w:sz w:val="20"/>
+          <w:szCs w:val="20"/>
+          <w:shd w:val="clear" w:color="auto" w:fill="F7F9FA"/>
+        </w:rPr>
+        <w:t>10^9</w:t>
+      </w:r>
+      <w:r>
+        <w:rPr>
+          <w:rFonts w:ascii="Segoe UI" w:eastAsia="Times New Roman" w:hAnsi="Segoe UI" w:cs="Segoe UI"/>
+          <w:color w:val="263238"/>
+          <w:sz w:val="21"/>
+          <w:szCs w:val="21"/>
+        </w:rPr>
+        <w:t>.</w:t>
+      </w:r>
+    </w:p>
+    <w:p>
+      <w:pPr>
+        <w:numPr>
+          <w:ilvl w:val="0"/>
+          <w:numId w:val="6"/>
+        </w:numPr>
+        <w:shd w:val="clear" w:color="auto" w:fill="FFFFFF"/>
+        <w:spacing w:before="100" w:beforeAutospacing="1" w:after="100" w:afterAutospacing="1" w:line="240" w:lineRule="auto"/>
+        <w:rPr>
+          <w:rFonts w:ascii="Segoe UI" w:eastAsia="Times New Roman" w:hAnsi="Segoe UI" w:cs="Segoe UI"/>
+          <w:color w:val="263238"/>
+          <w:sz w:val="21"/>
+          <w:szCs w:val="21"/>
+        </w:rPr>
+      </w:pPr>
+      <w:r>
+        <w:rPr>
+          <w:rFonts w:ascii="Segoe UI" w:eastAsia="Times New Roman" w:hAnsi="Segoe UI" w:cs="Segoe UI"/>
+          <w:color w:val="263238"/>
+          <w:sz w:val="21"/>
+          <w:szCs w:val="21"/>
+        </w:rPr>
+        <w:t>The length of the given matchstick array will not exceed </w:t>
+      </w:r>
+      <w:r>
+        <w:rPr>
+          <w:rFonts w:ascii="Courier New" w:eastAsia="Times New Roman" w:hAnsi="Courier New" w:cs="Courier New"/>
+          <w:color w:val="546E7A"/>
+          <w:sz w:val="20"/>
+          <w:szCs w:val="20"/>
+          <w:shd w:val="clear" w:color="auto" w:fill="F7F9FA"/>
+        </w:rPr>
+        <w:t>15</w:t>
+      </w:r>
+      <w:r>
+        <w:rPr>
+          <w:rFonts w:ascii="Segoe UI" w:eastAsia="Times New Roman" w:hAnsi="Segoe UI" w:cs="Segoe UI"/>
+          <w:color w:val="263238"/>
+          <w:sz w:val="21"/>
+          <w:szCs w:val="21"/>
+        </w:rPr>
+        <w:t>.</w:t>
+      </w:r>
+    </w:p>
+    <w:p>
+      <w:pPr>
+        <w:pStyle w:val="Heading3"/>
+      </w:pPr>
+      <w:r>
+        <w:t>Analysis:</w:t>
+      </w:r>
+    </w:p>
+    <w:p>
+      <w:r>
+        <w:t>First keep stick increasing, then use bitmap to remember which match sticks are selected and verified as false.</w:t>
+      </w:r>
+    </w:p>
+    <w:p>
+      <w:pPr>
+        <w:autoSpaceDE w:val="0"/>
+        <w:autoSpaceDN w:val="0"/>
+        <w:adjustRightInd w:val="0"/>
+        <w:spacing w:after="0" w:line="240" w:lineRule="auto"/>
+        <w:rPr>
+          <w:rFonts w:ascii="Consolas" w:hAnsi="Consolas" w:cs="Consolas"/>
+          <w:color w:val="000000"/>
+          <w:sz w:val="19"/>
+          <w:szCs w:val="19"/>
+        </w:rPr>
+      </w:pPr>
+      <w:r>
+        <w:rPr>
+          <w:rFonts w:ascii="Consolas" w:hAnsi="Consolas" w:cs="Consolas"/>
+          <w:color w:val="006400"/>
+          <w:sz w:val="19"/>
+          <w:szCs w:val="19"/>
+        </w:rPr>
+        <w:t xml:space="preserve">/// </w:t>
+      </w:r>
+      <w:r>
+        <w:rPr>
+          <w:rFonts w:ascii="Consolas" w:hAnsi="Consolas" w:cs="Consolas"/>
+          <w:color w:val="A9A9A9"/>
+          <w:sz w:val="19"/>
+          <w:szCs w:val="19"/>
+        </w:rPr>
+        <w:t>&lt;summary&gt;</w:t>
+      </w:r>
+    </w:p>
+    <w:p>
+      <w:pPr>
+        <w:autoSpaceDE w:val="0"/>
+        <w:autoSpaceDN w:val="0"/>
+        <w:adjustRightInd w:val="0"/>
+        <w:spacing w:after="0" w:line="240" w:lineRule="auto"/>
+        <w:rPr>
+          <w:rFonts w:ascii="Consolas" w:hAnsi="Consolas" w:cs="Consolas"/>
+          <w:color w:val="000000"/>
+          <w:sz w:val="19"/>
+          <w:szCs w:val="19"/>
+        </w:rPr>
+      </w:pPr>
+      <w:r>
+        <w:rPr>
+          <w:rFonts w:ascii="Consolas" w:hAnsi="Consolas" w:cs="Consolas"/>
+          <w:color w:val="006400"/>
+          <w:sz w:val="19"/>
+          <w:szCs w:val="19"/>
+        </w:rPr>
+        <w:t xml:space="preserve">/// Leet code #473. Matchsticks to Square  </w:t>
+      </w:r>
+    </w:p>
+    <w:p>
+      <w:pPr>
+        <w:autoSpaceDE w:val="0"/>
+        <w:autoSpaceDN w:val="0"/>
+        <w:adjustRightInd w:val="0"/>
+        <w:spacing w:after="0" w:line="240" w:lineRule="auto"/>
+        <w:rPr>
+          <w:rFonts w:ascii="Consolas" w:hAnsi="Consolas" w:cs="Consolas"/>
+          <w:color w:val="000000"/>
+          <w:sz w:val="19"/>
+          <w:szCs w:val="19"/>
+        </w:rPr>
+      </w:pPr>
+      <w:r>
+        <w:rPr>
+          <w:rFonts w:ascii="Consolas" w:hAnsi="Consolas" w:cs="Consolas"/>
+          <w:color w:val="006400"/>
+          <w:sz w:val="19"/>
+          <w:szCs w:val="19"/>
+        </w:rPr>
+        <w:t xml:space="preserve">/// </w:t>
+      </w:r>
+      <w:r>
+        <w:rPr>
+          <w:rFonts w:ascii="Consolas" w:hAnsi="Consolas" w:cs="Consolas"/>
+          <w:color w:val="A9A9A9"/>
+          <w:sz w:val="19"/>
+          <w:szCs w:val="19"/>
+        </w:rPr>
+        <w:t>&lt;/summary&gt;</w:t>
+      </w:r>
+    </w:p>
+    <w:p>
+      <w:pPr>
+        <w:autoSpaceDE w:val="0"/>
+        <w:autoSpaceDN w:val="0"/>
+        <w:adjustRightInd w:val="0"/>
+        <w:spacing w:after="0" w:line="240" w:lineRule="auto"/>
+        <w:rPr>
+          <w:rFonts w:ascii="Consolas" w:hAnsi="Consolas" w:cs="Consolas"/>
+          <w:color w:val="000000"/>
+          <w:sz w:val="19"/>
+          <w:szCs w:val="19"/>
+        </w:rPr>
+      </w:pPr>
+      <w:r>
+        <w:rPr>
+          <w:rFonts w:ascii="Consolas" w:hAnsi="Consolas" w:cs="Consolas"/>
+          <w:color w:val="0000FF"/>
+          <w:sz w:val="19"/>
+          <w:szCs w:val="19"/>
+        </w:rPr>
+        <w:t>bool</w:t>
+      </w:r>
+      <w:r>
+        <w:rPr>
+          <w:rFonts w:ascii="Consolas" w:hAnsi="Consolas" w:cs="Consolas"/>
+          <w:color w:val="000000"/>
+          <w:sz w:val="19"/>
+          <w:szCs w:val="19"/>
+        </w:rPr>
+        <w:t xml:space="preserve"> </w:t>
+      </w:r>
+      <w:r>
+        <w:rPr>
+          <w:rFonts w:ascii="Consolas" w:hAnsi="Consolas" w:cs="Consolas"/>
+          <w:color w:val="2B91AF"/>
+          <w:sz w:val="19"/>
+          <w:szCs w:val="19"/>
+        </w:rPr>
+        <w:t>LeetCodeDFS</w:t>
+      </w:r>
+      <w:r>
+        <w:rPr>
+          <w:rFonts w:ascii="Consolas" w:hAnsi="Consolas" w:cs="Consolas"/>
+          <w:color w:val="000000"/>
+          <w:sz w:val="19"/>
+          <w:szCs w:val="19"/>
+        </w:rPr>
+        <w:t>::makesquare(</w:t>
+      </w:r>
+      <w:r>
+        <w:rPr>
+          <w:rFonts w:ascii="Consolas" w:hAnsi="Consolas" w:cs="Consolas"/>
+          <w:color w:val="2B91AF"/>
+          <w:sz w:val="19"/>
+          <w:szCs w:val="19"/>
+        </w:rPr>
+        <w:t>vector</w:t>
+      </w:r>
+      <w:r>
+        <w:rPr>
+          <w:rFonts w:ascii="Consolas" w:hAnsi="Consolas" w:cs="Consolas"/>
+          <w:color w:val="000000"/>
+          <w:sz w:val="19"/>
+          <w:szCs w:val="19"/>
+        </w:rPr>
+        <w:t>&lt;</w:t>
+      </w:r>
+      <w:r>
+        <w:rPr>
+          <w:rFonts w:ascii="Consolas" w:hAnsi="Consolas" w:cs="Consolas"/>
+          <w:color w:val="0000FF"/>
+          <w:sz w:val="19"/>
+          <w:szCs w:val="19"/>
+        </w:rPr>
+        <w:t>int</w:t>
+      </w:r>
+      <w:r>
+        <w:rPr>
+          <w:rFonts w:ascii="Consolas" w:hAnsi="Consolas" w:cs="Consolas"/>
+          <w:color w:val="000000"/>
+          <w:sz w:val="19"/>
+          <w:szCs w:val="19"/>
+        </w:rPr>
+        <w:t xml:space="preserve">&gt;&amp; </w:t>
+      </w:r>
+      <w:r>
+        <w:rPr>
+          <w:rFonts w:ascii="Consolas" w:hAnsi="Consolas" w:cs="Consolas"/>
+          <w:color w:val="808080"/>
+          <w:sz w:val="19"/>
+          <w:szCs w:val="19"/>
+        </w:rPr>
+        <w:t>nums</w:t>
+      </w:r>
+      <w:r>
+        <w:rPr>
+          <w:rFonts w:ascii="Consolas" w:hAnsi="Consolas" w:cs="Consolas"/>
+          <w:color w:val="000000"/>
+          <w:sz w:val="19"/>
+          <w:szCs w:val="19"/>
+        </w:rPr>
+        <w:t xml:space="preserve">, </w:t>
+      </w:r>
+      <w:r>
+        <w:rPr>
+          <w:rFonts w:ascii="Consolas" w:hAnsi="Consolas" w:cs="Consolas"/>
+          <w:color w:val="2B91AF"/>
+          <w:sz w:val="19"/>
+          <w:szCs w:val="19"/>
+        </w:rPr>
+        <w:t>vector</w:t>
+      </w:r>
+      <w:r>
+        <w:rPr>
+          <w:rFonts w:ascii="Consolas" w:hAnsi="Consolas" w:cs="Consolas"/>
+          <w:color w:val="000000"/>
+          <w:sz w:val="19"/>
+          <w:szCs w:val="19"/>
+        </w:rPr>
+        <w:t>&lt;</w:t>
+      </w:r>
+      <w:r>
+        <w:rPr>
+          <w:rFonts w:ascii="Consolas" w:hAnsi="Consolas" w:cs="Consolas"/>
+          <w:color w:val="0000FF"/>
+          <w:sz w:val="19"/>
+          <w:szCs w:val="19"/>
+        </w:rPr>
+        <w:t>int</w:t>
+      </w:r>
+      <w:r>
+        <w:rPr>
+          <w:rFonts w:ascii="Consolas" w:hAnsi="Consolas" w:cs="Consolas"/>
+          <w:color w:val="000000"/>
+          <w:sz w:val="19"/>
+          <w:szCs w:val="19"/>
+        </w:rPr>
+        <w:t xml:space="preserve">&gt;&amp; </w:t>
+      </w:r>
+      <w:r>
+        <w:rPr>
+          <w:rFonts w:ascii="Consolas" w:hAnsi="Consolas" w:cs="Consolas"/>
+          <w:color w:val="808080"/>
+          <w:sz w:val="19"/>
+          <w:szCs w:val="19"/>
+        </w:rPr>
+        <w:t>path</w:t>
+      </w:r>
+      <w:r>
+        <w:rPr>
+          <w:rFonts w:ascii="Consolas" w:hAnsi="Consolas" w:cs="Consolas"/>
+          <w:color w:val="000000"/>
+          <w:sz w:val="19"/>
+          <w:szCs w:val="19"/>
+        </w:rPr>
+        <w:t xml:space="preserve">, </w:t>
+      </w:r>
+      <w:r>
+        <w:rPr>
+          <w:rFonts w:ascii="Consolas" w:hAnsi="Consolas" w:cs="Consolas"/>
+          <w:color w:val="0000FF"/>
+          <w:sz w:val="19"/>
+          <w:szCs w:val="19"/>
+        </w:rPr>
+        <w:t>int</w:t>
+      </w:r>
+      <w:r>
+        <w:rPr>
+          <w:rFonts w:ascii="Consolas" w:hAnsi="Consolas" w:cs="Consolas"/>
+          <w:color w:val="000000"/>
+          <w:sz w:val="19"/>
+          <w:szCs w:val="19"/>
+        </w:rPr>
+        <w:t xml:space="preserve"> </w:t>
+      </w:r>
+      <w:r>
+        <w:rPr>
+          <w:rFonts w:ascii="Consolas" w:hAnsi="Consolas" w:cs="Consolas"/>
+          <w:color w:val="808080"/>
+          <w:sz w:val="19"/>
+          <w:szCs w:val="19"/>
+        </w:rPr>
+        <w:t>bit_mask</w:t>
+      </w:r>
+      <w:r>
+        <w:rPr>
+          <w:rFonts w:ascii="Consolas" w:hAnsi="Consolas" w:cs="Consolas"/>
+          <w:color w:val="000000"/>
+          <w:sz w:val="19"/>
+          <w:szCs w:val="19"/>
+        </w:rPr>
+        <w:t xml:space="preserve">, </w:t>
+      </w:r>
+      <w:r>
+        <w:rPr>
+          <w:rFonts w:ascii="Consolas" w:hAnsi="Consolas" w:cs="Consolas"/>
+          <w:color w:val="0000FF"/>
+          <w:sz w:val="19"/>
+          <w:szCs w:val="19"/>
+        </w:rPr>
+        <w:t>int</w:t>
+      </w:r>
+      <w:r>
+        <w:rPr>
+          <w:rFonts w:ascii="Consolas" w:hAnsi="Consolas" w:cs="Consolas"/>
+          <w:color w:val="000000"/>
+          <w:sz w:val="19"/>
+          <w:szCs w:val="19"/>
+        </w:rPr>
+        <w:t xml:space="preserve"> </w:t>
+      </w:r>
+      <w:r>
+        <w:rPr>
+          <w:rFonts w:ascii="Consolas" w:hAnsi="Consolas" w:cs="Consolas"/>
+          <w:color w:val="808080"/>
+          <w:sz w:val="19"/>
+          <w:szCs w:val="19"/>
+        </w:rPr>
+        <w:t>sum</w:t>
+      </w:r>
+      <w:r>
+        <w:rPr>
+          <w:rFonts w:ascii="Consolas" w:hAnsi="Consolas" w:cs="Consolas"/>
+          <w:color w:val="000000"/>
+          <w:sz w:val="19"/>
+          <w:szCs w:val="19"/>
+        </w:rPr>
+        <w:t>,</w:t>
+      </w:r>
+    </w:p>
+    <w:p>
+      <w:pPr>
+        <w:autoSpaceDE w:val="0"/>
+        <w:autoSpaceDN w:val="0"/>
+        <w:adjustRightInd w:val="0"/>
+        <w:spacing w:after="0" w:line="240" w:lineRule="auto"/>
+        <w:rPr>
+          <w:rFonts w:ascii="Consolas" w:hAnsi="Consolas" w:cs="Consolas"/>
+          <w:color w:val="000000"/>
+          <w:sz w:val="19"/>
+          <w:szCs w:val="19"/>
+        </w:rPr>
+      </w:pPr>
+      <w:r>
+        <w:rPr>
+          <w:rFonts w:ascii="Consolas" w:hAnsi="Consolas" w:cs="Consolas"/>
+          <w:color w:val="000000"/>
+          <w:sz w:val="19"/>
+          <w:szCs w:val="19"/>
+        </w:rPr>
+        <w:t xml:space="preserve">    </w:t>
+      </w:r>
+      <w:r>
+        <w:rPr>
+          <w:rFonts w:ascii="Consolas" w:hAnsi="Consolas" w:cs="Consolas"/>
+          <w:color w:val="0000FF"/>
+          <w:sz w:val="19"/>
+          <w:szCs w:val="19"/>
+        </w:rPr>
+        <w:t>int</w:t>
+      </w:r>
+      <w:r>
+        <w:rPr>
+          <w:rFonts w:ascii="Consolas" w:hAnsi="Consolas" w:cs="Consolas"/>
+          <w:color w:val="000000"/>
+          <w:sz w:val="19"/>
+          <w:szCs w:val="19"/>
+        </w:rPr>
+        <w:t xml:space="preserve"> </w:t>
+      </w:r>
+      <w:r>
+        <w:rPr>
+          <w:rFonts w:ascii="Consolas" w:hAnsi="Consolas" w:cs="Consolas"/>
+          <w:color w:val="808080"/>
+          <w:sz w:val="19"/>
+          <w:szCs w:val="19"/>
+        </w:rPr>
+        <w:t>side_length</w:t>
+      </w:r>
+      <w:r>
+        <w:rPr>
+          <w:rFonts w:ascii="Consolas" w:hAnsi="Consolas" w:cs="Consolas"/>
+          <w:color w:val="000000"/>
+          <w:sz w:val="19"/>
+          <w:szCs w:val="19"/>
+        </w:rPr>
+        <w:t xml:space="preserve">, </w:t>
+      </w:r>
+      <w:r>
+        <w:rPr>
+          <w:rFonts w:ascii="Consolas" w:hAnsi="Consolas" w:cs="Consolas"/>
+          <w:color w:val="2B91AF"/>
+          <w:sz w:val="19"/>
+          <w:szCs w:val="19"/>
+        </w:rPr>
+        <w:t>unordered_set</w:t>
+      </w:r>
+      <w:r>
+        <w:rPr>
+          <w:rFonts w:ascii="Consolas" w:hAnsi="Consolas" w:cs="Consolas"/>
+          <w:color w:val="000000"/>
+          <w:sz w:val="19"/>
+          <w:szCs w:val="19"/>
+        </w:rPr>
+        <w:t>&lt;</w:t>
+      </w:r>
+      <w:r>
+        <w:rPr>
+          <w:rFonts w:ascii="Consolas" w:hAnsi="Consolas" w:cs="Consolas"/>
+          <w:color w:val="0000FF"/>
+          <w:sz w:val="19"/>
+          <w:szCs w:val="19"/>
+        </w:rPr>
+        <w:t>int</w:t>
+      </w:r>
+      <w:r>
+        <w:rPr>
+          <w:rFonts w:ascii="Consolas" w:hAnsi="Consolas" w:cs="Consolas"/>
+          <w:color w:val="000000"/>
+          <w:sz w:val="19"/>
+          <w:szCs w:val="19"/>
+        </w:rPr>
+        <w:t xml:space="preserve">&gt;&amp; </w:t>
+      </w:r>
+      <w:r>
+        <w:rPr>
+          <w:rFonts w:ascii="Consolas" w:hAnsi="Consolas" w:cs="Consolas"/>
+          <w:color w:val="808080"/>
+          <w:sz w:val="19"/>
+          <w:szCs w:val="19"/>
+        </w:rPr>
+        <w:t>cache</w:t>
+      </w:r>
+      <w:r>
+        <w:rPr>
+          <w:rFonts w:ascii="Consolas" w:hAnsi="Consolas" w:cs="Consolas"/>
+          <w:color w:val="000000"/>
+          <w:sz w:val="19"/>
+          <w:szCs w:val="19"/>
+        </w:rPr>
+        <w:t>)</w:t>
+      </w:r>
+    </w:p>
+    <w:p>
+      <w:pPr>
+        <w:autoSpaceDE w:val="0"/>
+        <w:autoSpaceDN w:val="0"/>
+        <w:adjustRightInd w:val="0"/>
+        <w:spacing w:after="0" w:line="240" w:lineRule="auto"/>
+        <w:rPr>
+          <w:rFonts w:ascii="Consolas" w:hAnsi="Consolas" w:cs="Consolas"/>
+          <w:color w:val="000000"/>
+          <w:sz w:val="19"/>
+          <w:szCs w:val="19"/>
+        </w:rPr>
+      </w:pPr>
+      <w:r>
+        <w:rPr>
+          <w:rFonts w:ascii="Consolas" w:hAnsi="Consolas" w:cs="Consolas"/>
+          <w:color w:val="000000"/>
+          <w:sz w:val="19"/>
+          <w:szCs w:val="19"/>
+        </w:rPr>
+        <w:t>{</w:t>
+      </w:r>
+    </w:p>
+    <w:p>
+      <w:pPr>
+        <w:autoSpaceDE w:val="0"/>
+        <w:autoSpaceDN w:val="0"/>
+        <w:adjustRightInd w:val="0"/>
+        <w:spacing w:after="0" w:line="240" w:lineRule="auto"/>
+        <w:rPr>
+          <w:rFonts w:ascii="Consolas" w:hAnsi="Consolas" w:cs="Consolas"/>
+          <w:color w:val="000000"/>
+          <w:sz w:val="19"/>
+          <w:szCs w:val="19"/>
+        </w:rPr>
+      </w:pPr>
+      <w:r>
+        <w:rPr>
+          <w:rFonts w:ascii="Consolas" w:hAnsi="Consolas" w:cs="Consolas"/>
+          <w:color w:val="000000"/>
+          <w:sz w:val="19"/>
+          <w:szCs w:val="19"/>
+        </w:rPr>
+        <w:t xml:space="preserve">    </w:t>
+      </w:r>
+      <w:r>
+        <w:rPr>
+          <w:rFonts w:ascii="Consolas" w:hAnsi="Consolas" w:cs="Consolas"/>
+          <w:color w:val="0000FF"/>
+          <w:sz w:val="19"/>
+          <w:szCs w:val="19"/>
+        </w:rPr>
+        <w:t>if</w:t>
+      </w:r>
+      <w:r>
+        <w:rPr>
+          <w:rFonts w:ascii="Consolas" w:hAnsi="Consolas" w:cs="Consolas"/>
+          <w:color w:val="000000"/>
+          <w:sz w:val="19"/>
+          <w:szCs w:val="19"/>
+        </w:rPr>
+        <w:t xml:space="preserve"> (</w:t>
+      </w:r>
+      <w:r>
+        <w:rPr>
+          <w:rFonts w:ascii="Consolas" w:hAnsi="Consolas" w:cs="Consolas"/>
+          <w:color w:val="808080"/>
+          <w:sz w:val="19"/>
+          <w:szCs w:val="19"/>
+        </w:rPr>
+        <w:t>path</w:t>
+      </w:r>
+      <w:r>
+        <w:rPr>
+          <w:rFonts w:ascii="Consolas" w:hAnsi="Consolas" w:cs="Consolas"/>
+          <w:color w:val="000000"/>
+          <w:sz w:val="19"/>
+          <w:szCs w:val="19"/>
+        </w:rPr>
+        <w:t xml:space="preserve">.size() == </w:t>
+      </w:r>
+      <w:r>
+        <w:rPr>
+          <w:rFonts w:ascii="Consolas" w:hAnsi="Consolas" w:cs="Consolas"/>
+          <w:color w:val="808080"/>
+          <w:sz w:val="19"/>
+          <w:szCs w:val="19"/>
+        </w:rPr>
+        <w:t>nums</w:t>
+      </w:r>
+      <w:r>
+        <w:rPr>
+          <w:rFonts w:ascii="Consolas" w:hAnsi="Consolas" w:cs="Consolas"/>
+          <w:color w:val="000000"/>
+          <w:sz w:val="19"/>
+          <w:szCs w:val="19"/>
+        </w:rPr>
+        <w:t xml:space="preserve">.size()) </w:t>
+      </w:r>
+      <w:r>
+        <w:rPr>
+          <w:rFonts w:ascii="Consolas" w:hAnsi="Consolas" w:cs="Consolas"/>
+          <w:color w:val="0000FF"/>
+          <w:sz w:val="19"/>
+          <w:szCs w:val="19"/>
+        </w:rPr>
+        <w:t>return</w:t>
+      </w:r>
+      <w:r>
+        <w:rPr>
+          <w:rFonts w:ascii="Consolas" w:hAnsi="Consolas" w:cs="Consolas"/>
+          <w:color w:val="000000"/>
+          <w:sz w:val="19"/>
+          <w:szCs w:val="19"/>
+        </w:rPr>
+        <w:t xml:space="preserve"> </w:t>
+      </w:r>
+      <w:r>
+        <w:rPr>
+          <w:rFonts w:ascii="Consolas" w:hAnsi="Consolas" w:cs="Consolas"/>
+          <w:color w:val="0000FF"/>
+          <w:sz w:val="19"/>
+          <w:szCs w:val="19"/>
+        </w:rPr>
+        <w:t>true</w:t>
+      </w:r>
+      <w:r>
+        <w:rPr>
+          <w:rFonts w:ascii="Consolas" w:hAnsi="Consolas" w:cs="Consolas"/>
+          <w:color w:val="000000"/>
+          <w:sz w:val="19"/>
+          <w:szCs w:val="19"/>
+        </w:rPr>
+        <w:t>;</w:t>
+      </w:r>
+    </w:p>
+    <w:p>
+      <w:pPr>
+        <w:autoSpaceDE w:val="0"/>
+        <w:autoSpaceDN w:val="0"/>
+        <w:adjustRightInd w:val="0"/>
+        <w:spacing w:after="0" w:line="240" w:lineRule="auto"/>
+        <w:rPr>
+          <w:rFonts w:ascii="Consolas" w:hAnsi="Consolas" w:cs="Consolas"/>
+          <w:color w:val="000000"/>
+          <w:sz w:val="19"/>
+          <w:szCs w:val="19"/>
+        </w:rPr>
+      </w:pPr>
+      <w:r>
+        <w:rPr>
+          <w:rFonts w:ascii="Consolas" w:hAnsi="Consolas" w:cs="Consolas"/>
+          <w:color w:val="000000"/>
+          <w:sz w:val="19"/>
+          <w:szCs w:val="19"/>
+        </w:rPr>
+        <w:lastRenderedPageBreak/>
+        <w:t xml:space="preserve">    </w:t>
+      </w:r>
+      <w:r>
+        <w:rPr>
+          <w:rFonts w:ascii="Consolas" w:hAnsi="Consolas" w:cs="Consolas"/>
+          <w:color w:val="0000FF"/>
+          <w:sz w:val="19"/>
+          <w:szCs w:val="19"/>
+        </w:rPr>
+        <w:t>if</w:t>
+      </w:r>
+      <w:r>
+        <w:rPr>
+          <w:rFonts w:ascii="Consolas" w:hAnsi="Consolas" w:cs="Consolas"/>
+          <w:color w:val="000000"/>
+          <w:sz w:val="19"/>
+          <w:szCs w:val="19"/>
+        </w:rPr>
+        <w:t xml:space="preserve"> (</w:t>
+      </w:r>
+      <w:r>
+        <w:rPr>
+          <w:rFonts w:ascii="Consolas" w:hAnsi="Consolas" w:cs="Consolas"/>
+          <w:color w:val="808080"/>
+          <w:sz w:val="19"/>
+          <w:szCs w:val="19"/>
+        </w:rPr>
+        <w:t>cache</w:t>
+      </w:r>
+      <w:r>
+        <w:rPr>
+          <w:rFonts w:ascii="Consolas" w:hAnsi="Consolas" w:cs="Consolas"/>
+          <w:color w:val="000000"/>
+          <w:sz w:val="19"/>
+          <w:szCs w:val="19"/>
+        </w:rPr>
+        <w:t>.count(</w:t>
+      </w:r>
+      <w:r>
+        <w:rPr>
+          <w:rFonts w:ascii="Consolas" w:hAnsi="Consolas" w:cs="Consolas"/>
+          <w:color w:val="808080"/>
+          <w:sz w:val="19"/>
+          <w:szCs w:val="19"/>
+        </w:rPr>
+        <w:t>bit_mask</w:t>
+      </w:r>
+      <w:r>
+        <w:rPr>
+          <w:rFonts w:ascii="Consolas" w:hAnsi="Consolas" w:cs="Consolas"/>
+          <w:color w:val="000000"/>
+          <w:sz w:val="19"/>
+          <w:szCs w:val="19"/>
+        </w:rPr>
+        <w:t xml:space="preserve">) &gt; 0) </w:t>
+      </w:r>
+      <w:r>
+        <w:rPr>
+          <w:rFonts w:ascii="Consolas" w:hAnsi="Consolas" w:cs="Consolas"/>
+          <w:color w:val="0000FF"/>
+          <w:sz w:val="19"/>
+          <w:szCs w:val="19"/>
+        </w:rPr>
+        <w:t>return</w:t>
+      </w:r>
+      <w:r>
+        <w:rPr>
+          <w:rFonts w:ascii="Consolas" w:hAnsi="Consolas" w:cs="Consolas"/>
+          <w:color w:val="000000"/>
+          <w:sz w:val="19"/>
+          <w:szCs w:val="19"/>
+        </w:rPr>
+        <w:t xml:space="preserve"> </w:t>
+      </w:r>
+      <w:r>
+        <w:rPr>
+          <w:rFonts w:ascii="Consolas" w:hAnsi="Consolas" w:cs="Consolas"/>
+          <w:color w:val="0000FF"/>
+          <w:sz w:val="19"/>
+          <w:szCs w:val="19"/>
+        </w:rPr>
+        <w:t>false</w:t>
+      </w:r>
+      <w:r>
+        <w:rPr>
+          <w:rFonts w:ascii="Consolas" w:hAnsi="Consolas" w:cs="Consolas"/>
+          <w:color w:val="000000"/>
+          <w:sz w:val="19"/>
+          <w:szCs w:val="19"/>
+        </w:rPr>
+        <w:t>;</w:t>
+      </w:r>
+    </w:p>
+    <w:p>
+      <w:pPr>
+        <w:autoSpaceDE w:val="0"/>
+        <w:autoSpaceDN w:val="0"/>
+        <w:adjustRightInd w:val="0"/>
+        <w:spacing w:after="0" w:line="240" w:lineRule="auto"/>
+        <w:rPr>
+          <w:rFonts w:ascii="Consolas" w:hAnsi="Consolas" w:cs="Consolas"/>
+          <w:color w:val="000000"/>
+          <w:sz w:val="19"/>
+          <w:szCs w:val="19"/>
+        </w:rPr>
+      </w:pPr>
+      <w:r>
+        <w:rPr>
+          <w:rFonts w:ascii="Consolas" w:hAnsi="Consolas" w:cs="Consolas"/>
+          <w:color w:val="000000"/>
+          <w:sz w:val="19"/>
+          <w:szCs w:val="19"/>
+        </w:rPr>
+        <w:t xml:space="preserve">    </w:t>
+      </w:r>
+      <w:r>
+        <w:rPr>
+          <w:rFonts w:ascii="Consolas" w:hAnsi="Consolas" w:cs="Consolas"/>
+          <w:color w:val="0000FF"/>
+          <w:sz w:val="19"/>
+          <w:szCs w:val="19"/>
+        </w:rPr>
+        <w:t>int</w:t>
+      </w:r>
+      <w:r>
+        <w:rPr>
+          <w:rFonts w:ascii="Consolas" w:hAnsi="Consolas" w:cs="Consolas"/>
+          <w:color w:val="000000"/>
+          <w:sz w:val="19"/>
+          <w:szCs w:val="19"/>
+        </w:rPr>
+        <w:t xml:space="preserve"> start = 0;</w:t>
+      </w:r>
+    </w:p>
+    <w:p>
+      <w:pPr>
+        <w:autoSpaceDE w:val="0"/>
+        <w:autoSpaceDN w:val="0"/>
+        <w:adjustRightInd w:val="0"/>
+        <w:spacing w:after="0" w:line="240" w:lineRule="auto"/>
+        <w:rPr>
+          <w:rFonts w:ascii="Consolas" w:hAnsi="Consolas" w:cs="Consolas"/>
+          <w:color w:val="000000"/>
+          <w:sz w:val="19"/>
+          <w:szCs w:val="19"/>
+        </w:rPr>
+      </w:pPr>
+      <w:r>
+        <w:rPr>
+          <w:rFonts w:ascii="Consolas" w:hAnsi="Consolas" w:cs="Consolas"/>
+          <w:color w:val="000000"/>
+          <w:sz w:val="19"/>
+          <w:szCs w:val="19"/>
+        </w:rPr>
+        <w:t xml:space="preserve">    </w:t>
+      </w:r>
+      <w:r>
+        <w:rPr>
+          <w:rFonts w:ascii="Consolas" w:hAnsi="Consolas" w:cs="Consolas"/>
+          <w:color w:val="808080"/>
+          <w:sz w:val="19"/>
+          <w:szCs w:val="19"/>
+        </w:rPr>
+        <w:t>sum</w:t>
+      </w:r>
+      <w:r>
+        <w:rPr>
+          <w:rFonts w:ascii="Consolas" w:hAnsi="Consolas" w:cs="Consolas"/>
+          <w:color w:val="000000"/>
+          <w:sz w:val="19"/>
+          <w:szCs w:val="19"/>
+        </w:rPr>
+        <w:t xml:space="preserve"> %= </w:t>
+      </w:r>
+      <w:r>
+        <w:rPr>
+          <w:rFonts w:ascii="Consolas" w:hAnsi="Consolas" w:cs="Consolas"/>
+          <w:color w:val="808080"/>
+          <w:sz w:val="19"/>
+          <w:szCs w:val="19"/>
+        </w:rPr>
+        <w:t>side_length</w:t>
+      </w:r>
+      <w:r>
+        <w:rPr>
+          <w:rFonts w:ascii="Consolas" w:hAnsi="Consolas" w:cs="Consolas"/>
+          <w:color w:val="000000"/>
+          <w:sz w:val="19"/>
+          <w:szCs w:val="19"/>
+        </w:rPr>
+        <w:t>;</w:t>
+      </w:r>
+    </w:p>
+    <w:p>
+      <w:pPr>
+        <w:autoSpaceDE w:val="0"/>
+        <w:autoSpaceDN w:val="0"/>
+        <w:adjustRightInd w:val="0"/>
+        <w:spacing w:after="0" w:line="240" w:lineRule="auto"/>
+        <w:rPr>
+          <w:rFonts w:ascii="Consolas" w:hAnsi="Consolas" w:cs="Consolas"/>
+          <w:color w:val="000000"/>
+          <w:sz w:val="19"/>
+          <w:szCs w:val="19"/>
+        </w:rPr>
+      </w:pPr>
+      <w:r>
+        <w:rPr>
+          <w:rFonts w:ascii="Consolas" w:hAnsi="Consolas" w:cs="Consolas"/>
+          <w:color w:val="000000"/>
+          <w:sz w:val="19"/>
+          <w:szCs w:val="19"/>
+        </w:rPr>
+        <w:t xml:space="preserve">    </w:t>
+      </w:r>
+      <w:r>
+        <w:rPr>
+          <w:rFonts w:ascii="Consolas" w:hAnsi="Consolas" w:cs="Consolas"/>
+          <w:color w:val="0000FF"/>
+          <w:sz w:val="19"/>
+          <w:szCs w:val="19"/>
+        </w:rPr>
+        <w:t>if</w:t>
+      </w:r>
+      <w:r>
+        <w:rPr>
+          <w:rFonts w:ascii="Consolas" w:hAnsi="Consolas" w:cs="Consolas"/>
+          <w:color w:val="000000"/>
+          <w:sz w:val="19"/>
+          <w:szCs w:val="19"/>
+        </w:rPr>
+        <w:t xml:space="preserve"> (</w:t>
+      </w:r>
+      <w:r>
+        <w:rPr>
+          <w:rFonts w:ascii="Consolas" w:hAnsi="Consolas" w:cs="Consolas"/>
+          <w:color w:val="808080"/>
+          <w:sz w:val="19"/>
+          <w:szCs w:val="19"/>
+        </w:rPr>
+        <w:t>sum</w:t>
+      </w:r>
+      <w:r>
+        <w:rPr>
+          <w:rFonts w:ascii="Consolas" w:hAnsi="Consolas" w:cs="Consolas"/>
+          <w:color w:val="000000"/>
+          <w:sz w:val="19"/>
+          <w:szCs w:val="19"/>
+        </w:rPr>
+        <w:t xml:space="preserve"> &gt; 0)</w:t>
+      </w:r>
+    </w:p>
+    <w:p>
+      <w:pPr>
+        <w:autoSpaceDE w:val="0"/>
+        <w:autoSpaceDN w:val="0"/>
+        <w:adjustRightInd w:val="0"/>
+        <w:spacing w:after="0" w:line="240" w:lineRule="auto"/>
+        <w:rPr>
+          <w:rFonts w:ascii="Consolas" w:hAnsi="Consolas" w:cs="Consolas"/>
+          <w:color w:val="000000"/>
+          <w:sz w:val="19"/>
+          <w:szCs w:val="19"/>
+        </w:rPr>
+      </w:pPr>
+      <w:r>
+        <w:rPr>
+          <w:rFonts w:ascii="Consolas" w:hAnsi="Consolas" w:cs="Consolas"/>
+          <w:color w:val="000000"/>
+          <w:sz w:val="19"/>
+          <w:szCs w:val="19"/>
+        </w:rPr>
+        <w:t xml:space="preserve">    {</w:t>
+      </w:r>
+    </w:p>
+    <w:p>
+      <w:pPr>
+        <w:autoSpaceDE w:val="0"/>
+        <w:autoSpaceDN w:val="0"/>
+        <w:adjustRightInd w:val="0"/>
+        <w:spacing w:after="0" w:line="240" w:lineRule="auto"/>
+        <w:rPr>
+          <w:rFonts w:ascii="Consolas" w:hAnsi="Consolas" w:cs="Consolas"/>
+          <w:color w:val="000000"/>
+          <w:sz w:val="19"/>
+          <w:szCs w:val="19"/>
+        </w:rPr>
+      </w:pPr>
+      <w:r>
+        <w:rPr>
+          <w:rFonts w:ascii="Consolas" w:hAnsi="Consolas" w:cs="Consolas"/>
+          <w:color w:val="000000"/>
+          <w:sz w:val="19"/>
+          <w:szCs w:val="19"/>
+        </w:rPr>
+        <w:t xml:space="preserve">        start = </w:t>
+      </w:r>
+      <w:r>
+        <w:rPr>
+          <w:rFonts w:ascii="Consolas" w:hAnsi="Consolas" w:cs="Consolas"/>
+          <w:color w:val="808080"/>
+          <w:sz w:val="19"/>
+          <w:szCs w:val="19"/>
+        </w:rPr>
+        <w:t>path</w:t>
+      </w:r>
+      <w:r>
+        <w:rPr>
+          <w:rFonts w:ascii="Consolas" w:hAnsi="Consolas" w:cs="Consolas"/>
+          <w:color w:val="000000"/>
+          <w:sz w:val="19"/>
+          <w:szCs w:val="19"/>
+        </w:rPr>
+        <w:t>.back() + 1;</w:t>
+      </w:r>
+    </w:p>
+    <w:p>
+      <w:pPr>
+        <w:autoSpaceDE w:val="0"/>
+        <w:autoSpaceDN w:val="0"/>
+        <w:adjustRightInd w:val="0"/>
+        <w:spacing w:after="0" w:line="240" w:lineRule="auto"/>
+        <w:rPr>
+          <w:rFonts w:ascii="Consolas" w:hAnsi="Consolas" w:cs="Consolas"/>
+          <w:color w:val="000000"/>
+          <w:sz w:val="19"/>
+          <w:szCs w:val="19"/>
+        </w:rPr>
+      </w:pPr>
+      <w:r>
+        <w:rPr>
+          <w:rFonts w:ascii="Consolas" w:hAnsi="Consolas" w:cs="Consolas"/>
+          <w:color w:val="000000"/>
+          <w:sz w:val="19"/>
+          <w:szCs w:val="19"/>
+        </w:rPr>
+        <w:t xml:space="preserve">    }</w:t>
+      </w:r>
+    </w:p>
+    <w:p>
+      <w:pPr>
+        <w:autoSpaceDE w:val="0"/>
+        <w:autoSpaceDN w:val="0"/>
+        <w:adjustRightInd w:val="0"/>
+        <w:spacing w:after="0" w:line="240" w:lineRule="auto"/>
+        <w:rPr>
+          <w:rFonts w:ascii="Consolas" w:hAnsi="Consolas" w:cs="Consolas"/>
+          <w:color w:val="000000"/>
+          <w:sz w:val="19"/>
+          <w:szCs w:val="19"/>
+        </w:rPr>
+      </w:pPr>
+      <w:r>
+        <w:rPr>
+          <w:rFonts w:ascii="Consolas" w:hAnsi="Consolas" w:cs="Consolas"/>
+          <w:color w:val="000000"/>
+          <w:sz w:val="19"/>
+          <w:szCs w:val="19"/>
+        </w:rPr>
+        <w:t xml:space="preserve">    </w:t>
+      </w:r>
+      <w:r>
+        <w:rPr>
+          <w:rFonts w:ascii="Consolas" w:hAnsi="Consolas" w:cs="Consolas"/>
+          <w:color w:val="0000FF"/>
+          <w:sz w:val="19"/>
+          <w:szCs w:val="19"/>
+        </w:rPr>
+        <w:t>int</w:t>
+      </w:r>
+      <w:r>
+        <w:rPr>
+          <w:rFonts w:ascii="Consolas" w:hAnsi="Consolas" w:cs="Consolas"/>
+          <w:color w:val="000000"/>
+          <w:sz w:val="19"/>
+          <w:szCs w:val="19"/>
+        </w:rPr>
+        <w:t xml:space="preserve"> n = </w:t>
+      </w:r>
+      <w:r>
+        <w:rPr>
+          <w:rFonts w:ascii="Consolas" w:hAnsi="Consolas" w:cs="Consolas"/>
+          <w:color w:val="808080"/>
+          <w:sz w:val="19"/>
+          <w:szCs w:val="19"/>
+        </w:rPr>
+        <w:t>nums</w:t>
+      </w:r>
+      <w:r>
+        <w:rPr>
+          <w:rFonts w:ascii="Consolas" w:hAnsi="Consolas" w:cs="Consolas"/>
+          <w:color w:val="000000"/>
+          <w:sz w:val="19"/>
+          <w:szCs w:val="19"/>
+        </w:rPr>
+        <w:t>.size();</w:t>
+      </w:r>
+    </w:p>
+    <w:p>
+      <w:pPr>
+        <w:autoSpaceDE w:val="0"/>
+        <w:autoSpaceDN w:val="0"/>
+        <w:adjustRightInd w:val="0"/>
+        <w:spacing w:after="0" w:line="240" w:lineRule="auto"/>
+        <w:rPr>
+          <w:rFonts w:ascii="Consolas" w:hAnsi="Consolas" w:cs="Consolas"/>
+          <w:color w:val="000000"/>
+          <w:sz w:val="19"/>
+          <w:szCs w:val="19"/>
+        </w:rPr>
+      </w:pPr>
+      <w:r>
+        <w:rPr>
+          <w:rFonts w:ascii="Consolas" w:hAnsi="Consolas" w:cs="Consolas"/>
+          <w:color w:val="000000"/>
+          <w:sz w:val="19"/>
+          <w:szCs w:val="19"/>
+        </w:rPr>
+        <w:t xml:space="preserve">    </w:t>
+      </w:r>
+      <w:r>
+        <w:rPr>
+          <w:rFonts w:ascii="Consolas" w:hAnsi="Consolas" w:cs="Consolas"/>
+          <w:color w:val="0000FF"/>
+          <w:sz w:val="19"/>
+          <w:szCs w:val="19"/>
+        </w:rPr>
+        <w:t>bool</w:t>
+      </w:r>
+      <w:r>
+        <w:rPr>
+          <w:rFonts w:ascii="Consolas" w:hAnsi="Consolas" w:cs="Consolas"/>
+          <w:color w:val="000000"/>
+          <w:sz w:val="19"/>
+          <w:szCs w:val="19"/>
+        </w:rPr>
+        <w:t xml:space="preserve"> result = </w:t>
+      </w:r>
+      <w:r>
+        <w:rPr>
+          <w:rFonts w:ascii="Consolas" w:hAnsi="Consolas" w:cs="Consolas"/>
+          <w:color w:val="0000FF"/>
+          <w:sz w:val="19"/>
+          <w:szCs w:val="19"/>
+        </w:rPr>
+        <w:t>false</w:t>
+      </w:r>
+      <w:r>
+        <w:rPr>
+          <w:rFonts w:ascii="Consolas" w:hAnsi="Consolas" w:cs="Consolas"/>
+          <w:color w:val="000000"/>
+          <w:sz w:val="19"/>
+          <w:szCs w:val="19"/>
+        </w:rPr>
+        <w:t>;</w:t>
+      </w:r>
+    </w:p>
+    <w:p>
+      <w:pPr>
+        <w:autoSpaceDE w:val="0"/>
+        <w:autoSpaceDN w:val="0"/>
+        <w:adjustRightInd w:val="0"/>
+        <w:spacing w:after="0" w:line="240" w:lineRule="auto"/>
+        <w:rPr>
+          <w:rFonts w:ascii="Consolas" w:hAnsi="Consolas" w:cs="Consolas"/>
+          <w:color w:val="000000"/>
+          <w:sz w:val="19"/>
+          <w:szCs w:val="19"/>
+        </w:rPr>
+      </w:pPr>
+      <w:r>
+        <w:rPr>
+          <w:rFonts w:ascii="Consolas" w:hAnsi="Consolas" w:cs="Consolas"/>
+          <w:color w:val="000000"/>
+          <w:sz w:val="19"/>
+          <w:szCs w:val="19"/>
+        </w:rPr>
+        <w:t xml:space="preserve">    </w:t>
+      </w:r>
+      <w:r>
+        <w:rPr>
+          <w:rFonts w:ascii="Consolas" w:hAnsi="Consolas" w:cs="Consolas"/>
+          <w:color w:val="0000FF"/>
+          <w:sz w:val="19"/>
+          <w:szCs w:val="19"/>
+        </w:rPr>
+        <w:t>for</w:t>
+      </w:r>
+      <w:r>
+        <w:rPr>
+          <w:rFonts w:ascii="Consolas" w:hAnsi="Consolas" w:cs="Consolas"/>
+          <w:color w:val="000000"/>
+          <w:sz w:val="19"/>
+          <w:szCs w:val="19"/>
+        </w:rPr>
+        <w:t xml:space="preserve"> (</w:t>
+      </w:r>
+      <w:r>
+        <w:rPr>
+          <w:rFonts w:ascii="Consolas" w:hAnsi="Consolas" w:cs="Consolas"/>
+          <w:color w:val="0000FF"/>
+          <w:sz w:val="19"/>
+          <w:szCs w:val="19"/>
+        </w:rPr>
+        <w:t>int</w:t>
+      </w:r>
+      <w:r>
+        <w:rPr>
+          <w:rFonts w:ascii="Consolas" w:hAnsi="Consolas" w:cs="Consolas"/>
+          <w:color w:val="000000"/>
+          <w:sz w:val="19"/>
+          <w:szCs w:val="19"/>
+        </w:rPr>
+        <w:t xml:space="preserve"> i = start; i &lt; n; i++)</w:t>
+      </w:r>
+    </w:p>
+    <w:p>
+      <w:pPr>
+        <w:autoSpaceDE w:val="0"/>
+        <w:autoSpaceDN w:val="0"/>
+        <w:adjustRightInd w:val="0"/>
+        <w:spacing w:after="0" w:line="240" w:lineRule="auto"/>
+        <w:rPr>
+          <w:rFonts w:ascii="Consolas" w:hAnsi="Consolas" w:cs="Consolas"/>
+          <w:color w:val="000000"/>
+          <w:sz w:val="19"/>
+          <w:szCs w:val="19"/>
+        </w:rPr>
+      </w:pPr>
+      <w:r>
+        <w:rPr>
+          <w:rFonts w:ascii="Consolas" w:hAnsi="Consolas" w:cs="Consolas"/>
+          <w:color w:val="000000"/>
+          <w:sz w:val="19"/>
+          <w:szCs w:val="19"/>
+        </w:rPr>
+        <w:t xml:space="preserve">    {</w:t>
+      </w:r>
+    </w:p>
+    <w:p>
+      <w:pPr>
+        <w:autoSpaceDE w:val="0"/>
+        <w:autoSpaceDN w:val="0"/>
+        <w:adjustRightInd w:val="0"/>
+        <w:spacing w:after="0" w:line="240" w:lineRule="auto"/>
+        <w:rPr>
+          <w:rFonts w:ascii="Consolas" w:hAnsi="Consolas" w:cs="Consolas"/>
+          <w:color w:val="000000"/>
+          <w:sz w:val="19"/>
+          <w:szCs w:val="19"/>
+        </w:rPr>
+      </w:pPr>
+      <w:r>
+        <w:rPr>
+          <w:rFonts w:ascii="Consolas" w:hAnsi="Consolas" w:cs="Consolas"/>
+          <w:color w:val="000000"/>
+          <w:sz w:val="19"/>
+          <w:szCs w:val="19"/>
+        </w:rPr>
+        <w:t xml:space="preserve">        </w:t>
+      </w:r>
+      <w:r>
+        <w:rPr>
+          <w:rFonts w:ascii="Consolas" w:hAnsi="Consolas" w:cs="Consolas"/>
+          <w:color w:val="0000FF"/>
+          <w:sz w:val="19"/>
+          <w:szCs w:val="19"/>
+        </w:rPr>
+        <w:t>if</w:t>
+      </w:r>
+      <w:r>
+        <w:rPr>
+          <w:rFonts w:ascii="Consolas" w:hAnsi="Consolas" w:cs="Consolas"/>
+          <w:color w:val="000000"/>
+          <w:sz w:val="19"/>
+          <w:szCs w:val="19"/>
+        </w:rPr>
+        <w:t xml:space="preserve"> (</w:t>
+      </w:r>
+      <w:r>
+        <w:rPr>
+          <w:rFonts w:ascii="Consolas" w:hAnsi="Consolas" w:cs="Consolas"/>
+          <w:color w:val="808080"/>
+          <w:sz w:val="19"/>
+          <w:szCs w:val="19"/>
+        </w:rPr>
+        <w:t>sum</w:t>
+      </w:r>
+      <w:r>
+        <w:rPr>
+          <w:rFonts w:ascii="Consolas" w:hAnsi="Consolas" w:cs="Consolas"/>
+          <w:color w:val="000000"/>
+          <w:sz w:val="19"/>
+          <w:szCs w:val="19"/>
+        </w:rPr>
+        <w:t xml:space="preserve"> + </w:t>
+      </w:r>
+      <w:r>
+        <w:rPr>
+          <w:rFonts w:ascii="Consolas" w:hAnsi="Consolas" w:cs="Consolas"/>
+          <w:color w:val="808080"/>
+          <w:sz w:val="19"/>
+          <w:szCs w:val="19"/>
+        </w:rPr>
+        <w:t>nums</w:t>
+      </w:r>
+      <w:r>
+        <w:rPr>
+          <w:rFonts w:ascii="Consolas" w:hAnsi="Consolas" w:cs="Consolas"/>
+          <w:color w:val="008080"/>
+          <w:sz w:val="19"/>
+          <w:szCs w:val="19"/>
+        </w:rPr>
+        <w:t>[</w:t>
+      </w:r>
+      <w:r>
+        <w:rPr>
+          <w:rFonts w:ascii="Consolas" w:hAnsi="Consolas" w:cs="Consolas"/>
+          <w:color w:val="000000"/>
+          <w:sz w:val="19"/>
+          <w:szCs w:val="19"/>
+        </w:rPr>
+        <w:t>i</w:t>
+      </w:r>
+      <w:r>
+        <w:rPr>
+          <w:rFonts w:ascii="Consolas" w:hAnsi="Consolas" w:cs="Consolas"/>
+          <w:color w:val="008080"/>
+          <w:sz w:val="19"/>
+          <w:szCs w:val="19"/>
+        </w:rPr>
+        <w:t>]</w:t>
+      </w:r>
+      <w:r>
+        <w:rPr>
+          <w:rFonts w:ascii="Consolas" w:hAnsi="Consolas" w:cs="Consolas"/>
+          <w:color w:val="000000"/>
+          <w:sz w:val="19"/>
+          <w:szCs w:val="19"/>
+        </w:rPr>
+        <w:t xml:space="preserve"> &gt; </w:t>
+      </w:r>
+      <w:r>
+        <w:rPr>
+          <w:rFonts w:ascii="Consolas" w:hAnsi="Consolas" w:cs="Consolas"/>
+          <w:color w:val="808080"/>
+          <w:sz w:val="19"/>
+          <w:szCs w:val="19"/>
+        </w:rPr>
+        <w:t>side_length</w:t>
+      </w:r>
+      <w:r>
+        <w:rPr>
+          <w:rFonts w:ascii="Consolas" w:hAnsi="Consolas" w:cs="Consolas"/>
+          <w:color w:val="000000"/>
+          <w:sz w:val="19"/>
+          <w:szCs w:val="19"/>
+        </w:rPr>
+        <w:t xml:space="preserve">) </w:t>
+      </w:r>
+      <w:r>
+        <w:rPr>
+          <w:rFonts w:ascii="Consolas" w:hAnsi="Consolas" w:cs="Consolas"/>
+          <w:color w:val="0000FF"/>
+          <w:sz w:val="19"/>
+          <w:szCs w:val="19"/>
+        </w:rPr>
+        <w:t>break</w:t>
+      </w:r>
+      <w:r>
+        <w:rPr>
+          <w:rFonts w:ascii="Consolas" w:hAnsi="Consolas" w:cs="Consolas"/>
+          <w:color w:val="000000"/>
+          <w:sz w:val="19"/>
+          <w:szCs w:val="19"/>
+        </w:rPr>
+        <w:t>;</w:t>
+      </w:r>
+    </w:p>
+    <w:p>
+      <w:pPr>
+        <w:autoSpaceDE w:val="0"/>
+        <w:autoSpaceDN w:val="0"/>
+        <w:adjustRightInd w:val="0"/>
+        <w:spacing w:after="0" w:line="240" w:lineRule="auto"/>
+        <w:rPr>
+          <w:rFonts w:ascii="Consolas" w:hAnsi="Consolas" w:cs="Consolas"/>
+          <w:color w:val="000000"/>
+          <w:sz w:val="19"/>
+          <w:szCs w:val="19"/>
+        </w:rPr>
+      </w:pPr>
+      <w:r>
+        <w:rPr>
+          <w:rFonts w:ascii="Consolas" w:hAnsi="Consolas" w:cs="Consolas"/>
+          <w:color w:val="000000"/>
+          <w:sz w:val="19"/>
+          <w:szCs w:val="19"/>
+        </w:rPr>
+        <w:t xml:space="preserve">        </w:t>
+      </w:r>
+      <w:r>
+        <w:rPr>
+          <w:rFonts w:ascii="Consolas" w:hAnsi="Consolas" w:cs="Consolas"/>
+          <w:color w:val="0000FF"/>
+          <w:sz w:val="19"/>
+          <w:szCs w:val="19"/>
+        </w:rPr>
+        <w:t>int</w:t>
+      </w:r>
+      <w:r>
+        <w:rPr>
+          <w:rFonts w:ascii="Consolas" w:hAnsi="Consolas" w:cs="Consolas"/>
+          <w:color w:val="000000"/>
+          <w:sz w:val="19"/>
+          <w:szCs w:val="19"/>
+        </w:rPr>
+        <w:t xml:space="preserve"> bit = 1 &lt;&lt; i;</w:t>
+      </w:r>
+    </w:p>
+    <w:p>
+      <w:pPr>
+        <w:autoSpaceDE w:val="0"/>
+        <w:autoSpaceDN w:val="0"/>
+        <w:adjustRightInd w:val="0"/>
+        <w:spacing w:after="0" w:line="240" w:lineRule="auto"/>
+        <w:rPr>
+          <w:rFonts w:ascii="Consolas" w:hAnsi="Consolas" w:cs="Consolas"/>
+          <w:color w:val="000000"/>
+          <w:sz w:val="19"/>
+          <w:szCs w:val="19"/>
+        </w:rPr>
+      </w:pPr>
+      <w:r>
+        <w:rPr>
+          <w:rFonts w:ascii="Consolas" w:hAnsi="Consolas" w:cs="Consolas"/>
+          <w:color w:val="000000"/>
+          <w:sz w:val="19"/>
+          <w:szCs w:val="19"/>
+        </w:rPr>
+        <w:t xml:space="preserve">        </w:t>
+      </w:r>
+      <w:r>
+        <w:rPr>
+          <w:rFonts w:ascii="Consolas" w:hAnsi="Consolas" w:cs="Consolas"/>
+          <w:color w:val="0000FF"/>
+          <w:sz w:val="19"/>
+          <w:szCs w:val="19"/>
+        </w:rPr>
+        <w:t>if</w:t>
+      </w:r>
+      <w:r>
+        <w:rPr>
+          <w:rFonts w:ascii="Consolas" w:hAnsi="Consolas" w:cs="Consolas"/>
+          <w:color w:val="000000"/>
+          <w:sz w:val="19"/>
+          <w:szCs w:val="19"/>
+        </w:rPr>
+        <w:t xml:space="preserve"> ((</w:t>
+      </w:r>
+      <w:r>
+        <w:rPr>
+          <w:rFonts w:ascii="Consolas" w:hAnsi="Consolas" w:cs="Consolas"/>
+          <w:color w:val="808080"/>
+          <w:sz w:val="19"/>
+          <w:szCs w:val="19"/>
+        </w:rPr>
+        <w:t>bit_mask</w:t>
+      </w:r>
+      <w:r>
+        <w:rPr>
+          <w:rFonts w:ascii="Consolas" w:hAnsi="Consolas" w:cs="Consolas"/>
+          <w:color w:val="000000"/>
+          <w:sz w:val="19"/>
+          <w:szCs w:val="19"/>
+        </w:rPr>
+        <w:t xml:space="preserve"> &amp; bit) != 0) </w:t>
+      </w:r>
+      <w:r>
+        <w:rPr>
+          <w:rFonts w:ascii="Consolas" w:hAnsi="Consolas" w:cs="Consolas"/>
+          <w:color w:val="0000FF"/>
+          <w:sz w:val="19"/>
+          <w:szCs w:val="19"/>
+        </w:rPr>
+        <w:t>continue</w:t>
+      </w:r>
+      <w:r>
+        <w:rPr>
+          <w:rFonts w:ascii="Consolas" w:hAnsi="Consolas" w:cs="Consolas"/>
+          <w:color w:val="000000"/>
+          <w:sz w:val="19"/>
+          <w:szCs w:val="19"/>
+        </w:rPr>
+        <w:t>;</w:t>
+      </w:r>
+    </w:p>
+    <w:p>
+      <w:pPr>
+        <w:autoSpaceDE w:val="0"/>
+        <w:autoSpaceDN w:val="0"/>
+        <w:adjustRightInd w:val="0"/>
+        <w:spacing w:after="0" w:line="240" w:lineRule="auto"/>
+        <w:rPr>
+          <w:rFonts w:ascii="Consolas" w:hAnsi="Consolas" w:cs="Consolas"/>
+          <w:color w:val="000000"/>
+          <w:sz w:val="19"/>
+          <w:szCs w:val="19"/>
+        </w:rPr>
+      </w:pPr>
+      <w:r>
+        <w:rPr>
+          <w:rFonts w:ascii="Consolas" w:hAnsi="Consolas" w:cs="Consolas"/>
+          <w:color w:val="000000"/>
+          <w:sz w:val="19"/>
+          <w:szCs w:val="19"/>
+        </w:rPr>
+        <w:t xml:space="preserve">        </w:t>
+      </w:r>
+      <w:r>
+        <w:rPr>
+          <w:rFonts w:ascii="Consolas" w:hAnsi="Consolas" w:cs="Consolas"/>
+          <w:color w:val="808080"/>
+          <w:sz w:val="19"/>
+          <w:szCs w:val="19"/>
+        </w:rPr>
+        <w:t>path</w:t>
+      </w:r>
+      <w:r>
+        <w:rPr>
+          <w:rFonts w:ascii="Consolas" w:hAnsi="Consolas" w:cs="Consolas"/>
+          <w:color w:val="000000"/>
+          <w:sz w:val="19"/>
+          <w:szCs w:val="19"/>
+        </w:rPr>
+        <w:t>.push_back(i);</w:t>
+      </w:r>
+    </w:p>
+    <w:p>
+      <w:pPr>
+        <w:autoSpaceDE w:val="0"/>
+        <w:autoSpaceDN w:val="0"/>
+        <w:adjustRightInd w:val="0"/>
+        <w:spacing w:after="0" w:line="240" w:lineRule="auto"/>
+        <w:rPr>
+          <w:rFonts w:ascii="Consolas" w:hAnsi="Consolas" w:cs="Consolas"/>
+          <w:color w:val="000000"/>
+          <w:sz w:val="19"/>
+          <w:szCs w:val="19"/>
+        </w:rPr>
+      </w:pPr>
+      <w:r>
+        <w:rPr>
+          <w:rFonts w:ascii="Consolas" w:hAnsi="Consolas" w:cs="Consolas"/>
+          <w:color w:val="000000"/>
+          <w:sz w:val="19"/>
+          <w:szCs w:val="19"/>
+        </w:rPr>
+        <w:t xml:space="preserve">        result = makesquare(</w:t>
+      </w:r>
+      <w:r>
+        <w:rPr>
+          <w:rFonts w:ascii="Consolas" w:hAnsi="Consolas" w:cs="Consolas"/>
+          <w:color w:val="808080"/>
+          <w:sz w:val="19"/>
+          <w:szCs w:val="19"/>
+        </w:rPr>
+        <w:t>nums</w:t>
+      </w:r>
+      <w:r>
+        <w:rPr>
+          <w:rFonts w:ascii="Consolas" w:hAnsi="Consolas" w:cs="Consolas"/>
+          <w:color w:val="000000"/>
+          <w:sz w:val="19"/>
+          <w:szCs w:val="19"/>
+        </w:rPr>
+        <w:t xml:space="preserve">, </w:t>
+      </w:r>
+      <w:r>
+        <w:rPr>
+          <w:rFonts w:ascii="Consolas" w:hAnsi="Consolas" w:cs="Consolas"/>
+          <w:color w:val="808080"/>
+          <w:sz w:val="19"/>
+          <w:szCs w:val="19"/>
+        </w:rPr>
+        <w:t>path</w:t>
+      </w:r>
+      <w:r>
+        <w:rPr>
+          <w:rFonts w:ascii="Consolas" w:hAnsi="Consolas" w:cs="Consolas"/>
+          <w:color w:val="000000"/>
+          <w:sz w:val="19"/>
+          <w:szCs w:val="19"/>
+        </w:rPr>
+        <w:t xml:space="preserve">, </w:t>
+      </w:r>
+      <w:r>
+        <w:rPr>
+          <w:rFonts w:ascii="Consolas" w:hAnsi="Consolas" w:cs="Consolas"/>
+          <w:color w:val="808080"/>
+          <w:sz w:val="19"/>
+          <w:szCs w:val="19"/>
+        </w:rPr>
+        <w:t>bit_mask</w:t>
+      </w:r>
+      <w:r>
+        <w:rPr>
+          <w:rFonts w:ascii="Consolas" w:hAnsi="Consolas" w:cs="Consolas"/>
+          <w:color w:val="000000"/>
+          <w:sz w:val="19"/>
+          <w:szCs w:val="19"/>
+        </w:rPr>
+        <w:t xml:space="preserve"> | bit, </w:t>
+      </w:r>
+      <w:r>
+        <w:rPr>
+          <w:rFonts w:ascii="Consolas" w:hAnsi="Consolas" w:cs="Consolas"/>
+          <w:color w:val="808080"/>
+          <w:sz w:val="19"/>
+          <w:szCs w:val="19"/>
+        </w:rPr>
+        <w:t>sum</w:t>
+      </w:r>
+      <w:r>
+        <w:rPr>
+          <w:rFonts w:ascii="Consolas" w:hAnsi="Consolas" w:cs="Consolas"/>
+          <w:color w:val="000000"/>
+          <w:sz w:val="19"/>
+          <w:szCs w:val="19"/>
+        </w:rPr>
+        <w:t xml:space="preserve"> + </w:t>
+      </w:r>
+      <w:r>
+        <w:rPr>
+          <w:rFonts w:ascii="Consolas" w:hAnsi="Consolas" w:cs="Consolas"/>
+          <w:color w:val="808080"/>
+          <w:sz w:val="19"/>
+          <w:szCs w:val="19"/>
+        </w:rPr>
+        <w:t>nums</w:t>
+      </w:r>
+      <w:r>
+        <w:rPr>
+          <w:rFonts w:ascii="Consolas" w:hAnsi="Consolas" w:cs="Consolas"/>
+          <w:color w:val="008080"/>
+          <w:sz w:val="19"/>
+          <w:szCs w:val="19"/>
+        </w:rPr>
+        <w:t>[</w:t>
+      </w:r>
+      <w:r>
+        <w:rPr>
+          <w:rFonts w:ascii="Consolas" w:hAnsi="Consolas" w:cs="Consolas"/>
+          <w:color w:val="000000"/>
+          <w:sz w:val="19"/>
+          <w:szCs w:val="19"/>
+        </w:rPr>
+        <w:t>i</w:t>
+      </w:r>
+      <w:r>
+        <w:rPr>
+          <w:rFonts w:ascii="Consolas" w:hAnsi="Consolas" w:cs="Consolas"/>
+          <w:color w:val="008080"/>
+          <w:sz w:val="19"/>
+          <w:szCs w:val="19"/>
+        </w:rPr>
+        <w:t>]</w:t>
+      </w:r>
+      <w:r>
+        <w:rPr>
+          <w:rFonts w:ascii="Consolas" w:hAnsi="Consolas" w:cs="Consolas"/>
+          <w:color w:val="000000"/>
+          <w:sz w:val="19"/>
+          <w:szCs w:val="19"/>
+        </w:rPr>
+        <w:t xml:space="preserve">, </w:t>
+      </w:r>
+      <w:r>
+        <w:rPr>
+          <w:rFonts w:ascii="Consolas" w:hAnsi="Consolas" w:cs="Consolas"/>
+          <w:color w:val="808080"/>
+          <w:sz w:val="19"/>
+          <w:szCs w:val="19"/>
+        </w:rPr>
+        <w:t>side_length</w:t>
+      </w:r>
+      <w:r>
+        <w:rPr>
+          <w:rFonts w:ascii="Consolas" w:hAnsi="Consolas" w:cs="Consolas"/>
+          <w:color w:val="000000"/>
+          <w:sz w:val="19"/>
+          <w:szCs w:val="19"/>
+        </w:rPr>
+        <w:t xml:space="preserve">, </w:t>
+      </w:r>
+      <w:r>
+        <w:rPr>
+          <w:rFonts w:ascii="Consolas" w:hAnsi="Consolas" w:cs="Consolas"/>
+          <w:color w:val="808080"/>
+          <w:sz w:val="19"/>
+          <w:szCs w:val="19"/>
+        </w:rPr>
+        <w:t>cache</w:t>
+      </w:r>
+      <w:r>
+        <w:rPr>
+          <w:rFonts w:ascii="Consolas" w:hAnsi="Consolas" w:cs="Consolas"/>
+          <w:color w:val="000000"/>
+          <w:sz w:val="19"/>
+          <w:szCs w:val="19"/>
+        </w:rPr>
+        <w:t>);</w:t>
+      </w:r>
+    </w:p>
+    <w:p>
+      <w:pPr>
+        <w:autoSpaceDE w:val="0"/>
+        <w:autoSpaceDN w:val="0"/>
+        <w:adjustRightInd w:val="0"/>
+        <w:spacing w:after="0" w:line="240" w:lineRule="auto"/>
+        <w:rPr>
+          <w:rFonts w:ascii="Consolas" w:hAnsi="Consolas" w:cs="Consolas"/>
+          <w:color w:val="000000"/>
+          <w:sz w:val="19"/>
+          <w:szCs w:val="19"/>
+        </w:rPr>
+      </w:pPr>
+      <w:r>
+        <w:rPr>
+          <w:rFonts w:ascii="Consolas" w:hAnsi="Consolas" w:cs="Consolas"/>
+          <w:color w:val="000000"/>
+          <w:sz w:val="19"/>
+          <w:szCs w:val="19"/>
+        </w:rPr>
+        <w:t xml:space="preserve">        </w:t>
+      </w:r>
+      <w:r>
+        <w:rPr>
+          <w:rFonts w:ascii="Consolas" w:hAnsi="Consolas" w:cs="Consolas"/>
+          <w:color w:val="808080"/>
+          <w:sz w:val="19"/>
+          <w:szCs w:val="19"/>
+        </w:rPr>
+        <w:t>path</w:t>
+      </w:r>
+      <w:r>
+        <w:rPr>
+          <w:rFonts w:ascii="Consolas" w:hAnsi="Consolas" w:cs="Consolas"/>
+          <w:color w:val="000000"/>
+          <w:sz w:val="19"/>
+          <w:szCs w:val="19"/>
+        </w:rPr>
+        <w:t>.pop_back();</w:t>
+      </w:r>
+    </w:p>
+    <w:p>
+      <w:pPr>
+        <w:autoSpaceDE w:val="0"/>
+        <w:autoSpaceDN w:val="0"/>
+        <w:adjustRightInd w:val="0"/>
+        <w:spacing w:after="0" w:line="240" w:lineRule="auto"/>
+        <w:rPr>
+          <w:rFonts w:ascii="Consolas" w:hAnsi="Consolas" w:cs="Consolas"/>
+          <w:color w:val="000000"/>
+          <w:sz w:val="19"/>
+          <w:szCs w:val="19"/>
+        </w:rPr>
+      </w:pPr>
+      <w:r>
+        <w:rPr>
+          <w:rFonts w:ascii="Consolas" w:hAnsi="Consolas" w:cs="Consolas"/>
+          <w:color w:val="000000"/>
+          <w:sz w:val="19"/>
+          <w:szCs w:val="19"/>
+        </w:rPr>
+        <w:t xml:space="preserve">        </w:t>
+      </w:r>
+      <w:r>
+        <w:rPr>
+          <w:rFonts w:ascii="Consolas" w:hAnsi="Consolas" w:cs="Consolas"/>
+          <w:color w:val="0000FF"/>
+          <w:sz w:val="19"/>
+          <w:szCs w:val="19"/>
+        </w:rPr>
+        <w:t>if</w:t>
+      </w:r>
+      <w:r>
+        <w:rPr>
+          <w:rFonts w:ascii="Consolas" w:hAnsi="Consolas" w:cs="Consolas"/>
+          <w:color w:val="000000"/>
+          <w:sz w:val="19"/>
+          <w:szCs w:val="19"/>
+        </w:rPr>
+        <w:t xml:space="preserve"> (result == </w:t>
+      </w:r>
+      <w:r>
+        <w:rPr>
+          <w:rFonts w:ascii="Consolas" w:hAnsi="Consolas" w:cs="Consolas"/>
+          <w:color w:val="0000FF"/>
+          <w:sz w:val="19"/>
+          <w:szCs w:val="19"/>
+        </w:rPr>
+        <w:t>true</w:t>
+      </w:r>
+      <w:r>
+        <w:rPr>
+          <w:rFonts w:ascii="Consolas" w:hAnsi="Consolas" w:cs="Consolas"/>
+          <w:color w:val="000000"/>
+          <w:sz w:val="19"/>
+          <w:szCs w:val="19"/>
+        </w:rPr>
+        <w:t xml:space="preserve">) </w:t>
+      </w:r>
+      <w:r>
+        <w:rPr>
+          <w:rFonts w:ascii="Consolas" w:hAnsi="Consolas" w:cs="Consolas"/>
+          <w:color w:val="0000FF"/>
+          <w:sz w:val="19"/>
+          <w:szCs w:val="19"/>
+        </w:rPr>
+        <w:t>break</w:t>
+      </w:r>
+      <w:r>
+        <w:rPr>
+          <w:rFonts w:ascii="Consolas" w:hAnsi="Consolas" w:cs="Consolas"/>
+          <w:color w:val="000000"/>
+          <w:sz w:val="19"/>
+          <w:szCs w:val="19"/>
+        </w:rPr>
+        <w:t>;</w:t>
+      </w:r>
+    </w:p>
+    <w:p>
+      <w:pPr>
+        <w:autoSpaceDE w:val="0"/>
+        <w:autoSpaceDN w:val="0"/>
+        <w:adjustRightInd w:val="0"/>
+        <w:spacing w:after="0" w:line="240" w:lineRule="auto"/>
+        <w:rPr>
+          <w:rFonts w:ascii="Consolas" w:hAnsi="Consolas" w:cs="Consolas"/>
+          <w:color w:val="000000"/>
+          <w:sz w:val="19"/>
+          <w:szCs w:val="19"/>
+        </w:rPr>
+      </w:pPr>
+      <w:r>
+        <w:rPr>
+          <w:rFonts w:ascii="Consolas" w:hAnsi="Consolas" w:cs="Consolas"/>
+          <w:color w:val="000000"/>
+          <w:sz w:val="19"/>
+          <w:szCs w:val="19"/>
+        </w:rPr>
+        <w:t xml:space="preserve">    }</w:t>
+      </w:r>
+    </w:p>
+    <w:p>
+      <w:pPr>
+        <w:autoSpaceDE w:val="0"/>
+        <w:autoSpaceDN w:val="0"/>
+        <w:adjustRightInd w:val="0"/>
+        <w:spacing w:after="0" w:line="240" w:lineRule="auto"/>
+        <w:rPr>
+          <w:rFonts w:ascii="Consolas" w:hAnsi="Consolas" w:cs="Consolas"/>
+          <w:color w:val="000000"/>
+          <w:sz w:val="19"/>
+          <w:szCs w:val="19"/>
+        </w:rPr>
+      </w:pPr>
+      <w:r>
+        <w:rPr>
+          <w:rFonts w:ascii="Consolas" w:hAnsi="Consolas" w:cs="Consolas"/>
+          <w:color w:val="000000"/>
+          <w:sz w:val="19"/>
+          <w:szCs w:val="19"/>
+        </w:rPr>
+        <w:t xml:space="preserve">    </w:t>
+      </w:r>
+      <w:r>
+        <w:rPr>
+          <w:rFonts w:ascii="Consolas" w:hAnsi="Consolas" w:cs="Consolas"/>
+          <w:color w:val="0000FF"/>
+          <w:sz w:val="19"/>
+          <w:szCs w:val="19"/>
+        </w:rPr>
+        <w:t>if</w:t>
+      </w:r>
+      <w:r>
+        <w:rPr>
+          <w:rFonts w:ascii="Consolas" w:hAnsi="Consolas" w:cs="Consolas"/>
+          <w:color w:val="000000"/>
+          <w:sz w:val="19"/>
+          <w:szCs w:val="19"/>
+        </w:rPr>
+        <w:t xml:space="preserve"> (result == </w:t>
+      </w:r>
+      <w:r>
+        <w:rPr>
+          <w:rFonts w:ascii="Consolas" w:hAnsi="Consolas" w:cs="Consolas"/>
+          <w:color w:val="0000FF"/>
+          <w:sz w:val="19"/>
+          <w:szCs w:val="19"/>
+        </w:rPr>
+        <w:t>false</w:t>
+      </w:r>
+      <w:r>
+        <w:rPr>
+          <w:rFonts w:ascii="Consolas" w:hAnsi="Consolas" w:cs="Consolas"/>
+          <w:color w:val="000000"/>
+          <w:sz w:val="19"/>
+          <w:szCs w:val="19"/>
+        </w:rPr>
+        <w:t xml:space="preserve">) </w:t>
+      </w:r>
+      <w:r>
+        <w:rPr>
+          <w:rFonts w:ascii="Consolas" w:hAnsi="Consolas" w:cs="Consolas"/>
+          <w:color w:val="808080"/>
+          <w:sz w:val="19"/>
+          <w:szCs w:val="19"/>
+        </w:rPr>
+        <w:t>cache</w:t>
+      </w:r>
+      <w:r>
+        <w:rPr>
+          <w:rFonts w:ascii="Consolas" w:hAnsi="Consolas" w:cs="Consolas"/>
+          <w:color w:val="000000"/>
+          <w:sz w:val="19"/>
+          <w:szCs w:val="19"/>
+        </w:rPr>
+        <w:t>.insert(</w:t>
+      </w:r>
+      <w:r>
+        <w:rPr>
+          <w:rFonts w:ascii="Consolas" w:hAnsi="Consolas" w:cs="Consolas"/>
+          <w:color w:val="808080"/>
+          <w:sz w:val="19"/>
+          <w:szCs w:val="19"/>
+        </w:rPr>
+        <w:t>bit_mask</w:t>
+      </w:r>
+      <w:r>
+        <w:rPr>
+          <w:rFonts w:ascii="Consolas" w:hAnsi="Consolas" w:cs="Consolas"/>
+          <w:color w:val="000000"/>
+          <w:sz w:val="19"/>
+          <w:szCs w:val="19"/>
+        </w:rPr>
+        <w:t>);</w:t>
+      </w:r>
+    </w:p>
+    <w:p>
+      <w:pPr>
+        <w:autoSpaceDE w:val="0"/>
+        <w:autoSpaceDN w:val="0"/>
+        <w:adjustRightInd w:val="0"/>
+        <w:spacing w:after="0" w:line="240" w:lineRule="auto"/>
+        <w:rPr>
+          <w:rFonts w:ascii="Consolas" w:hAnsi="Consolas" w:cs="Consolas"/>
+          <w:color w:val="000000"/>
+          <w:sz w:val="19"/>
+          <w:szCs w:val="19"/>
+        </w:rPr>
+      </w:pPr>
+      <w:r>
+        <w:rPr>
+          <w:rFonts w:ascii="Consolas" w:hAnsi="Consolas" w:cs="Consolas"/>
+          <w:color w:val="000000"/>
+          <w:sz w:val="19"/>
+          <w:szCs w:val="19"/>
+        </w:rPr>
+        <w:t xml:space="preserve">    </w:t>
+      </w:r>
+      <w:r>
+        <w:rPr>
+          <w:rFonts w:ascii="Consolas" w:hAnsi="Consolas" w:cs="Consolas"/>
+          <w:color w:val="0000FF"/>
+          <w:sz w:val="19"/>
+          <w:szCs w:val="19"/>
+        </w:rPr>
+        <w:t>return</w:t>
+      </w:r>
+      <w:r>
+        <w:rPr>
+          <w:rFonts w:ascii="Consolas" w:hAnsi="Consolas" w:cs="Consolas"/>
+          <w:color w:val="000000"/>
+          <w:sz w:val="19"/>
+          <w:szCs w:val="19"/>
+        </w:rPr>
+        <w:t xml:space="preserve"> result;</w:t>
+      </w:r>
+    </w:p>
+    <w:p>
+      <w:pPr>
+        <w:autoSpaceDE w:val="0"/>
+        <w:autoSpaceDN w:val="0"/>
+        <w:adjustRightInd w:val="0"/>
+        <w:spacing w:after="0" w:line="240" w:lineRule="auto"/>
+        <w:rPr>
+          <w:rFonts w:ascii="Consolas" w:hAnsi="Consolas" w:cs="Consolas"/>
+          <w:color w:val="000000"/>
+          <w:sz w:val="19"/>
+          <w:szCs w:val="19"/>
+        </w:rPr>
+      </w:pPr>
+      <w:r>
+        <w:rPr>
+          <w:rFonts w:ascii="Consolas" w:hAnsi="Consolas" w:cs="Consolas"/>
+          <w:color w:val="000000"/>
+          <w:sz w:val="19"/>
+          <w:szCs w:val="19"/>
+        </w:rPr>
+        <w:t>}</w:t>
+      </w:r>
+    </w:p>
+    <w:p>
+      <w:pPr>
+        <w:autoSpaceDE w:val="0"/>
+        <w:autoSpaceDN w:val="0"/>
+        <w:adjustRightInd w:val="0"/>
+        <w:spacing w:after="0" w:line="240" w:lineRule="auto"/>
+        <w:rPr>
+          <w:rFonts w:ascii="Consolas" w:hAnsi="Consolas" w:cs="Consolas"/>
+          <w:color w:val="000000"/>
+          <w:sz w:val="19"/>
+          <w:szCs w:val="19"/>
+        </w:rPr>
+      </w:pPr>
+    </w:p>
+    <w:p>
+      <w:pPr>
+        <w:autoSpaceDE w:val="0"/>
+        <w:autoSpaceDN w:val="0"/>
+        <w:adjustRightInd w:val="0"/>
+        <w:spacing w:after="0" w:line="240" w:lineRule="auto"/>
+        <w:rPr>
+          <w:rFonts w:ascii="Consolas" w:hAnsi="Consolas" w:cs="Consolas"/>
+          <w:color w:val="000000"/>
+          <w:sz w:val="19"/>
+          <w:szCs w:val="19"/>
+        </w:rPr>
+      </w:pPr>
+      <w:r>
+        <w:rPr>
+          <w:rFonts w:ascii="Consolas" w:hAnsi="Consolas" w:cs="Consolas"/>
+          <w:color w:val="006400"/>
+          <w:sz w:val="19"/>
+          <w:szCs w:val="19"/>
+        </w:rPr>
+        <w:t xml:space="preserve">/// </w:t>
+      </w:r>
+      <w:r>
+        <w:rPr>
+          <w:rFonts w:ascii="Consolas" w:hAnsi="Consolas" w:cs="Consolas"/>
+          <w:color w:val="A9A9A9"/>
+          <w:sz w:val="19"/>
+          <w:szCs w:val="19"/>
+        </w:rPr>
+        <w:t>&lt;summary&gt;</w:t>
+      </w:r>
+    </w:p>
+    <w:p>
+      <w:pPr>
+        <w:autoSpaceDE w:val="0"/>
+        <w:autoSpaceDN w:val="0"/>
+        <w:adjustRightInd w:val="0"/>
+        <w:spacing w:after="0" w:line="240" w:lineRule="auto"/>
+        <w:rPr>
+          <w:rFonts w:ascii="Consolas" w:hAnsi="Consolas" w:cs="Consolas"/>
+          <w:color w:val="000000"/>
+          <w:sz w:val="19"/>
+          <w:szCs w:val="19"/>
+        </w:rPr>
+      </w:pPr>
+      <w:r>
+        <w:rPr>
+          <w:rFonts w:ascii="Consolas" w:hAnsi="Consolas" w:cs="Consolas"/>
+          <w:color w:val="006400"/>
+          <w:sz w:val="19"/>
+          <w:szCs w:val="19"/>
+        </w:rPr>
+        <w:t>/// Leet code #473. Matchsticks to Square</w:t>
+      </w:r>
+    </w:p>
+    <w:p>
+      <w:pPr>
+        <w:autoSpaceDE w:val="0"/>
+        <w:autoSpaceDN w:val="0"/>
+        <w:adjustRightInd w:val="0"/>
+        <w:spacing w:after="0" w:line="240" w:lineRule="auto"/>
+        <w:rPr>
+          <w:rFonts w:ascii="Consolas" w:hAnsi="Consolas" w:cs="Consolas"/>
+          <w:color w:val="000000"/>
+          <w:sz w:val="19"/>
+          <w:szCs w:val="19"/>
+        </w:rPr>
+      </w:pPr>
+      <w:r>
+        <w:rPr>
+          <w:rFonts w:ascii="Consolas" w:hAnsi="Consolas" w:cs="Consolas"/>
+          <w:color w:val="006400"/>
+          <w:sz w:val="19"/>
+          <w:szCs w:val="19"/>
+        </w:rPr>
+        <w:t xml:space="preserve">/// </w:t>
+      </w:r>
+    </w:p>
+    <w:p>
+      <w:pPr>
+        <w:autoSpaceDE w:val="0"/>
+        <w:autoSpaceDN w:val="0"/>
+        <w:adjustRightInd w:val="0"/>
+        <w:spacing w:after="0" w:line="240" w:lineRule="auto"/>
+        <w:rPr>
+          <w:rFonts w:ascii="Consolas" w:hAnsi="Consolas" w:cs="Consolas"/>
+          <w:color w:val="000000"/>
+          <w:sz w:val="19"/>
+          <w:szCs w:val="19"/>
+        </w:rPr>
+      </w:pPr>
+      <w:r>
+        <w:rPr>
+          <w:rFonts w:ascii="Consolas" w:hAnsi="Consolas" w:cs="Consolas"/>
+          <w:color w:val="006400"/>
+          <w:sz w:val="19"/>
+          <w:szCs w:val="19"/>
+        </w:rPr>
+        <w:t>/// Medium</w:t>
+      </w:r>
+    </w:p>
+    <w:p>
+      <w:pPr>
+        <w:autoSpaceDE w:val="0"/>
+        <w:autoSpaceDN w:val="0"/>
+        <w:adjustRightInd w:val="0"/>
+        <w:spacing w:after="0" w:line="240" w:lineRule="auto"/>
+        <w:rPr>
+          <w:rFonts w:ascii="Consolas" w:hAnsi="Consolas" w:cs="Consolas"/>
+          <w:color w:val="000000"/>
+          <w:sz w:val="19"/>
+          <w:szCs w:val="19"/>
+        </w:rPr>
+      </w:pPr>
+      <w:r>
+        <w:rPr>
+          <w:rFonts w:ascii="Consolas" w:hAnsi="Consolas" w:cs="Consolas"/>
+          <w:color w:val="006400"/>
+          <w:sz w:val="19"/>
+          <w:szCs w:val="19"/>
+        </w:rPr>
+        <w:t xml:space="preserve">/// </w:t>
+      </w:r>
+    </w:p>
+    <w:p>
+      <w:pPr>
+        <w:autoSpaceDE w:val="0"/>
+        <w:autoSpaceDN w:val="0"/>
+        <w:adjustRightInd w:val="0"/>
+        <w:spacing w:after="0" w:line="240" w:lineRule="auto"/>
+        <w:rPr>
+          <w:rFonts w:ascii="Consolas" w:hAnsi="Consolas" w:cs="Consolas"/>
+          <w:color w:val="000000"/>
+          <w:sz w:val="19"/>
+          <w:szCs w:val="19"/>
+        </w:rPr>
+      </w:pPr>
+      <w:r>
+        <w:rPr>
+          <w:rFonts w:ascii="Consolas" w:hAnsi="Consolas" w:cs="Consolas"/>
+          <w:color w:val="006400"/>
+          <w:sz w:val="19"/>
+          <w:szCs w:val="19"/>
+        </w:rPr>
+        <w:t xml:space="preserve">/// Remember the story of Little Match Girl? By now, you know exactly what </w:t>
+      </w:r>
+    </w:p>
+    <w:p>
+      <w:pPr>
+        <w:autoSpaceDE w:val="0"/>
+        <w:autoSpaceDN w:val="0"/>
+        <w:adjustRightInd w:val="0"/>
+        <w:spacing w:after="0" w:line="240" w:lineRule="auto"/>
+        <w:rPr>
+          <w:rFonts w:ascii="Consolas" w:hAnsi="Consolas" w:cs="Consolas"/>
+          <w:color w:val="000000"/>
+          <w:sz w:val="19"/>
+          <w:szCs w:val="19"/>
+        </w:rPr>
+      </w:pPr>
+      <w:r>
+        <w:rPr>
+          <w:rFonts w:ascii="Consolas" w:hAnsi="Consolas" w:cs="Consolas"/>
+          <w:color w:val="006400"/>
+          <w:sz w:val="19"/>
+          <w:szCs w:val="19"/>
+        </w:rPr>
+        <w:t xml:space="preserve">/// matchsticks the little match girl has, please find out a way you can </w:t>
+      </w:r>
+    </w:p>
+    <w:p>
+      <w:pPr>
+        <w:autoSpaceDE w:val="0"/>
+        <w:autoSpaceDN w:val="0"/>
+        <w:adjustRightInd w:val="0"/>
+        <w:spacing w:after="0" w:line="240" w:lineRule="auto"/>
+        <w:rPr>
+          <w:rFonts w:ascii="Consolas" w:hAnsi="Consolas" w:cs="Consolas"/>
+          <w:color w:val="000000"/>
+          <w:sz w:val="19"/>
+          <w:szCs w:val="19"/>
+        </w:rPr>
+      </w:pPr>
+      <w:r>
+        <w:rPr>
+          <w:rFonts w:ascii="Consolas" w:hAnsi="Consolas" w:cs="Consolas"/>
+          <w:color w:val="006400"/>
+          <w:sz w:val="19"/>
+          <w:szCs w:val="19"/>
+        </w:rPr>
+        <w:t xml:space="preserve">/// make one square by using up all those matchsticks. You should not </w:t>
+      </w:r>
+    </w:p>
+    <w:p>
+      <w:pPr>
+        <w:autoSpaceDE w:val="0"/>
+        <w:autoSpaceDN w:val="0"/>
+        <w:adjustRightInd w:val="0"/>
+        <w:spacing w:after="0" w:line="240" w:lineRule="auto"/>
+        <w:rPr>
+          <w:rFonts w:ascii="Consolas" w:hAnsi="Consolas" w:cs="Consolas"/>
+          <w:color w:val="000000"/>
+          <w:sz w:val="19"/>
+          <w:szCs w:val="19"/>
+        </w:rPr>
+      </w:pPr>
+      <w:r>
+        <w:rPr>
+          <w:rFonts w:ascii="Consolas" w:hAnsi="Consolas" w:cs="Consolas"/>
+          <w:color w:val="006400"/>
+          <w:sz w:val="19"/>
+          <w:szCs w:val="19"/>
+        </w:rPr>
+        <w:t xml:space="preserve">/// break any stick, but you can link them up, and each matchstick must be </w:t>
+      </w:r>
+    </w:p>
+    <w:p>
+      <w:pPr>
+        <w:autoSpaceDE w:val="0"/>
+        <w:autoSpaceDN w:val="0"/>
+        <w:adjustRightInd w:val="0"/>
+        <w:spacing w:after="0" w:line="240" w:lineRule="auto"/>
+        <w:rPr>
+          <w:rFonts w:ascii="Consolas" w:hAnsi="Consolas" w:cs="Consolas"/>
+          <w:color w:val="000000"/>
+          <w:sz w:val="19"/>
+          <w:szCs w:val="19"/>
+        </w:rPr>
+      </w:pPr>
+      <w:r>
+        <w:rPr>
+          <w:rFonts w:ascii="Consolas" w:hAnsi="Consolas" w:cs="Consolas"/>
+          <w:color w:val="006400"/>
+          <w:sz w:val="19"/>
+          <w:szCs w:val="19"/>
+        </w:rPr>
+        <w:t>/// used exactly one time.</w:t>
+      </w:r>
+    </w:p>
+    <w:p>
+      <w:pPr>
+        <w:autoSpaceDE w:val="0"/>
+        <w:autoSpaceDN w:val="0"/>
+        <w:adjustRightInd w:val="0"/>
+        <w:spacing w:after="0" w:line="240" w:lineRule="auto"/>
+        <w:rPr>
+          <w:rFonts w:ascii="Consolas" w:hAnsi="Consolas" w:cs="Consolas"/>
+          <w:color w:val="000000"/>
+          <w:sz w:val="19"/>
+          <w:szCs w:val="19"/>
+        </w:rPr>
+      </w:pPr>
+      <w:r>
+        <w:rPr>
+          <w:rFonts w:ascii="Consolas" w:hAnsi="Consolas" w:cs="Consolas"/>
+          <w:color w:val="006400"/>
+          <w:sz w:val="19"/>
+          <w:szCs w:val="19"/>
+        </w:rPr>
+        <w:t>///</w:t>
+      </w:r>
+    </w:p>
+    <w:p>
+      <w:pPr>
+        <w:autoSpaceDE w:val="0"/>
+        <w:autoSpaceDN w:val="0"/>
+        <w:adjustRightInd w:val="0"/>
+        <w:spacing w:after="0" w:line="240" w:lineRule="auto"/>
+        <w:rPr>
+          <w:rFonts w:ascii="Consolas" w:hAnsi="Consolas" w:cs="Consolas"/>
+          <w:color w:val="000000"/>
+          <w:sz w:val="19"/>
+          <w:szCs w:val="19"/>
+        </w:rPr>
+      </w:pPr>
+      <w:r>
+        <w:rPr>
+          <w:rFonts w:ascii="Consolas" w:hAnsi="Consolas" w:cs="Consolas"/>
+          <w:color w:val="006400"/>
+          <w:sz w:val="19"/>
+          <w:szCs w:val="19"/>
+        </w:rPr>
+        <w:t xml:space="preserve">/// Your input will be several matchsticks the girl has, represented with </w:t>
+      </w:r>
+    </w:p>
+    <w:p>
+      <w:pPr>
+        <w:autoSpaceDE w:val="0"/>
+        <w:autoSpaceDN w:val="0"/>
+        <w:adjustRightInd w:val="0"/>
+        <w:spacing w:after="0" w:line="240" w:lineRule="auto"/>
+        <w:rPr>
+          <w:rFonts w:ascii="Consolas" w:hAnsi="Consolas" w:cs="Consolas"/>
+          <w:color w:val="000000"/>
+          <w:sz w:val="19"/>
+          <w:szCs w:val="19"/>
+        </w:rPr>
+      </w:pPr>
+      <w:r>
+        <w:rPr>
+          <w:rFonts w:ascii="Consolas" w:hAnsi="Consolas" w:cs="Consolas"/>
+          <w:color w:val="006400"/>
+          <w:sz w:val="19"/>
+          <w:szCs w:val="19"/>
+        </w:rPr>
+        <w:t xml:space="preserve">/// their stick length. Your output will either be true or false, to </w:t>
+      </w:r>
+    </w:p>
+    <w:p>
+      <w:pPr>
+        <w:autoSpaceDE w:val="0"/>
+        <w:autoSpaceDN w:val="0"/>
+        <w:adjustRightInd w:val="0"/>
+        <w:spacing w:after="0" w:line="240" w:lineRule="auto"/>
+        <w:rPr>
+          <w:rFonts w:ascii="Consolas" w:hAnsi="Consolas" w:cs="Consolas"/>
+          <w:color w:val="000000"/>
+          <w:sz w:val="19"/>
+          <w:szCs w:val="19"/>
+        </w:rPr>
+      </w:pPr>
+      <w:r>
+        <w:rPr>
+          <w:rFonts w:ascii="Consolas" w:hAnsi="Consolas" w:cs="Consolas"/>
+          <w:color w:val="006400"/>
+          <w:sz w:val="19"/>
+          <w:szCs w:val="19"/>
+        </w:rPr>
+        <w:t xml:space="preserve">/// represent whether you could make one square using all the matchsticks </w:t>
+      </w:r>
+    </w:p>
+    <w:p>
+      <w:pPr>
+        <w:autoSpaceDE w:val="0"/>
+        <w:autoSpaceDN w:val="0"/>
+        <w:adjustRightInd w:val="0"/>
+        <w:spacing w:after="0" w:line="240" w:lineRule="auto"/>
+        <w:rPr>
+          <w:rFonts w:ascii="Consolas" w:hAnsi="Consolas" w:cs="Consolas"/>
+          <w:color w:val="000000"/>
+          <w:sz w:val="19"/>
+          <w:szCs w:val="19"/>
+        </w:rPr>
+      </w:pPr>
+      <w:r>
+        <w:rPr>
+          <w:rFonts w:ascii="Consolas" w:hAnsi="Consolas" w:cs="Consolas"/>
+          <w:color w:val="006400"/>
+          <w:sz w:val="19"/>
+          <w:szCs w:val="19"/>
+        </w:rPr>
+        <w:t>/// the little match girl has.</w:t>
+      </w:r>
+    </w:p>
+    <w:p>
+      <w:pPr>
+        <w:autoSpaceDE w:val="0"/>
+        <w:autoSpaceDN w:val="0"/>
+        <w:adjustRightInd w:val="0"/>
+        <w:spacing w:after="0" w:line="240" w:lineRule="auto"/>
+        <w:rPr>
+          <w:rFonts w:ascii="Consolas" w:hAnsi="Consolas" w:cs="Consolas"/>
+          <w:color w:val="000000"/>
+          <w:sz w:val="19"/>
+          <w:szCs w:val="19"/>
+        </w:rPr>
+      </w:pPr>
+      <w:r>
+        <w:rPr>
+          <w:rFonts w:ascii="Consolas" w:hAnsi="Consolas" w:cs="Consolas"/>
+          <w:color w:val="006400"/>
+          <w:sz w:val="19"/>
+          <w:szCs w:val="19"/>
+        </w:rPr>
+        <w:t xml:space="preserve">/// </w:t>
+      </w:r>
+    </w:p>
+    <w:p>
+      <w:pPr>
+        <w:autoSpaceDE w:val="0"/>
+        <w:autoSpaceDN w:val="0"/>
+        <w:adjustRightInd w:val="0"/>
+        <w:spacing w:after="0" w:line="240" w:lineRule="auto"/>
+        <w:rPr>
+          <w:rFonts w:ascii="Consolas" w:hAnsi="Consolas" w:cs="Consolas"/>
+          <w:color w:val="000000"/>
+          <w:sz w:val="19"/>
+          <w:szCs w:val="19"/>
+        </w:rPr>
+      </w:pPr>
+      <w:r>
+        <w:rPr>
+          <w:rFonts w:ascii="Consolas" w:hAnsi="Consolas" w:cs="Consolas"/>
+          <w:color w:val="006400"/>
+          <w:sz w:val="19"/>
+          <w:szCs w:val="19"/>
+        </w:rPr>
+        <w:t>/// Example 1:</w:t>
+      </w:r>
+    </w:p>
+    <w:p>
+      <w:pPr>
+        <w:autoSpaceDE w:val="0"/>
+        <w:autoSpaceDN w:val="0"/>
+        <w:adjustRightInd w:val="0"/>
+        <w:spacing w:after="0" w:line="240" w:lineRule="auto"/>
+        <w:rPr>
+          <w:rFonts w:ascii="Consolas" w:hAnsi="Consolas" w:cs="Consolas"/>
+          <w:color w:val="000000"/>
+          <w:sz w:val="19"/>
+          <w:szCs w:val="19"/>
+        </w:rPr>
+      </w:pPr>
+      <w:r>
+        <w:rPr>
+          <w:rFonts w:ascii="Consolas" w:hAnsi="Consolas" w:cs="Consolas"/>
+          <w:color w:val="006400"/>
+          <w:sz w:val="19"/>
+          <w:szCs w:val="19"/>
+        </w:rPr>
+        <w:t>/// Input: [1,1,2,2,2]</w:t>
+      </w:r>
+    </w:p>
+    <w:p>
+      <w:pPr>
+        <w:autoSpaceDE w:val="0"/>
+        <w:autoSpaceDN w:val="0"/>
+        <w:adjustRightInd w:val="0"/>
+        <w:spacing w:after="0" w:line="240" w:lineRule="auto"/>
+        <w:rPr>
+          <w:rFonts w:ascii="Consolas" w:hAnsi="Consolas" w:cs="Consolas"/>
+          <w:color w:val="000000"/>
+          <w:sz w:val="19"/>
+          <w:szCs w:val="19"/>
+        </w:rPr>
+      </w:pPr>
+      <w:r>
+        <w:rPr>
+          <w:rFonts w:ascii="Consolas" w:hAnsi="Consolas" w:cs="Consolas"/>
+          <w:color w:val="006400"/>
+          <w:sz w:val="19"/>
+          <w:szCs w:val="19"/>
+        </w:rPr>
+        <w:t>/// Output: true</w:t>
+      </w:r>
+    </w:p>
+    <w:p>
+      <w:pPr>
+        <w:autoSpaceDE w:val="0"/>
+        <w:autoSpaceDN w:val="0"/>
+        <w:adjustRightInd w:val="0"/>
+        <w:spacing w:after="0" w:line="240" w:lineRule="auto"/>
+        <w:rPr>
+          <w:rFonts w:ascii="Consolas" w:hAnsi="Consolas" w:cs="Consolas"/>
+          <w:color w:val="000000"/>
+          <w:sz w:val="19"/>
+          <w:szCs w:val="19"/>
+        </w:rPr>
+      </w:pPr>
+      <w:r>
+        <w:rPr>
+          <w:rFonts w:ascii="Consolas" w:hAnsi="Consolas" w:cs="Consolas"/>
+          <w:color w:val="006400"/>
+          <w:sz w:val="19"/>
+          <w:szCs w:val="19"/>
+        </w:rPr>
+        <w:t>///</w:t>
+      </w:r>
+    </w:p>
+    <w:p>
+      <w:pPr>
+        <w:autoSpaceDE w:val="0"/>
+        <w:autoSpaceDN w:val="0"/>
+        <w:adjustRightInd w:val="0"/>
+        <w:spacing w:after="0" w:line="240" w:lineRule="auto"/>
+        <w:rPr>
+          <w:rFonts w:ascii="Consolas" w:hAnsi="Consolas" w:cs="Consolas"/>
+          <w:color w:val="000000"/>
+          <w:sz w:val="19"/>
+          <w:szCs w:val="19"/>
+        </w:rPr>
+      </w:pPr>
+      <w:r>
+        <w:rPr>
+          <w:rFonts w:ascii="Consolas" w:hAnsi="Consolas" w:cs="Consolas"/>
+          <w:color w:val="006400"/>
+          <w:sz w:val="19"/>
+          <w:szCs w:val="19"/>
+        </w:rPr>
+        <w:t xml:space="preserve">/// Explanation: You can form a square with length 2, one side of the </w:t>
+      </w:r>
+    </w:p>
+    <w:p>
+      <w:pPr>
+        <w:autoSpaceDE w:val="0"/>
+        <w:autoSpaceDN w:val="0"/>
+        <w:adjustRightInd w:val="0"/>
+        <w:spacing w:after="0" w:line="240" w:lineRule="auto"/>
+        <w:rPr>
+          <w:rFonts w:ascii="Consolas" w:hAnsi="Consolas" w:cs="Consolas"/>
+          <w:color w:val="000000"/>
+          <w:sz w:val="19"/>
+          <w:szCs w:val="19"/>
+        </w:rPr>
+      </w:pPr>
+      <w:r>
+        <w:rPr>
+          <w:rFonts w:ascii="Consolas" w:hAnsi="Consolas" w:cs="Consolas"/>
+          <w:color w:val="006400"/>
+          <w:sz w:val="19"/>
+          <w:szCs w:val="19"/>
+        </w:rPr>
+        <w:t>/// square came two sticks with length 1.</w:t>
+      </w:r>
+    </w:p>
+    <w:p>
+      <w:pPr>
+        <w:autoSpaceDE w:val="0"/>
+        <w:autoSpaceDN w:val="0"/>
+        <w:adjustRightInd w:val="0"/>
+        <w:spacing w:after="0" w:line="240" w:lineRule="auto"/>
+        <w:rPr>
+          <w:rFonts w:ascii="Consolas" w:hAnsi="Consolas" w:cs="Consolas"/>
+          <w:color w:val="000000"/>
+          <w:sz w:val="19"/>
+          <w:szCs w:val="19"/>
+        </w:rPr>
+      </w:pPr>
+      <w:r>
+        <w:rPr>
+          <w:rFonts w:ascii="Consolas" w:hAnsi="Consolas" w:cs="Consolas"/>
+          <w:color w:val="006400"/>
+          <w:sz w:val="19"/>
+          <w:szCs w:val="19"/>
+        </w:rPr>
+        <w:t>///</w:t>
+      </w:r>
+    </w:p>
+    <w:p>
+      <w:pPr>
+        <w:autoSpaceDE w:val="0"/>
+        <w:autoSpaceDN w:val="0"/>
+        <w:adjustRightInd w:val="0"/>
+        <w:spacing w:after="0" w:line="240" w:lineRule="auto"/>
+        <w:rPr>
+          <w:rFonts w:ascii="Consolas" w:hAnsi="Consolas" w:cs="Consolas"/>
+          <w:color w:val="000000"/>
+          <w:sz w:val="19"/>
+          <w:szCs w:val="19"/>
+        </w:rPr>
+      </w:pPr>
+      <w:r>
+        <w:rPr>
+          <w:rFonts w:ascii="Consolas" w:hAnsi="Consolas" w:cs="Consolas"/>
+          <w:color w:val="006400"/>
+          <w:sz w:val="19"/>
+          <w:szCs w:val="19"/>
+        </w:rPr>
+        <w:t>/// Example 2:</w:t>
+      </w:r>
+    </w:p>
+    <w:p>
+      <w:pPr>
+        <w:autoSpaceDE w:val="0"/>
+        <w:autoSpaceDN w:val="0"/>
+        <w:adjustRightInd w:val="0"/>
+        <w:spacing w:after="0" w:line="240" w:lineRule="auto"/>
+        <w:rPr>
+          <w:rFonts w:ascii="Consolas" w:hAnsi="Consolas" w:cs="Consolas"/>
+          <w:color w:val="000000"/>
+          <w:sz w:val="19"/>
+          <w:szCs w:val="19"/>
+        </w:rPr>
+      </w:pPr>
+      <w:r>
+        <w:rPr>
+          <w:rFonts w:ascii="Consolas" w:hAnsi="Consolas" w:cs="Consolas"/>
+          <w:color w:val="006400"/>
+          <w:sz w:val="19"/>
+          <w:szCs w:val="19"/>
+        </w:rPr>
+        <w:t>/// Input: [3,3,3,3,4]</w:t>
+      </w:r>
+    </w:p>
+    <w:p>
+      <w:pPr>
+        <w:autoSpaceDE w:val="0"/>
+        <w:autoSpaceDN w:val="0"/>
+        <w:adjustRightInd w:val="0"/>
+        <w:spacing w:after="0" w:line="240" w:lineRule="auto"/>
+        <w:rPr>
+          <w:rFonts w:ascii="Consolas" w:hAnsi="Consolas" w:cs="Consolas"/>
+          <w:color w:val="000000"/>
+          <w:sz w:val="19"/>
+          <w:szCs w:val="19"/>
+        </w:rPr>
+      </w:pPr>
+      <w:r>
+        <w:rPr>
+          <w:rFonts w:ascii="Consolas" w:hAnsi="Consolas" w:cs="Consolas"/>
+          <w:color w:val="006400"/>
+          <w:sz w:val="19"/>
+          <w:szCs w:val="19"/>
+        </w:rPr>
+        <w:t>/// Output: false</w:t>
+      </w:r>
+    </w:p>
+    <w:p>
+      <w:pPr>
+        <w:autoSpaceDE w:val="0"/>
+        <w:autoSpaceDN w:val="0"/>
+        <w:adjustRightInd w:val="0"/>
+        <w:spacing w:after="0" w:line="240" w:lineRule="auto"/>
+        <w:rPr>
+          <w:rFonts w:ascii="Consolas" w:hAnsi="Consolas" w:cs="Consolas"/>
+          <w:color w:val="000000"/>
+          <w:sz w:val="19"/>
+          <w:szCs w:val="19"/>
+        </w:rPr>
+      </w:pPr>
+      <w:r>
+        <w:rPr>
+          <w:rFonts w:ascii="Consolas" w:hAnsi="Consolas" w:cs="Consolas"/>
+          <w:color w:val="006400"/>
+          <w:sz w:val="19"/>
+          <w:szCs w:val="19"/>
+        </w:rPr>
+        <w:t xml:space="preserve">/// Explanation: You cannot find a way to form a square with all the </w:t>
+      </w:r>
+    </w:p>
+    <w:p>
+      <w:pPr>
+        <w:autoSpaceDE w:val="0"/>
+        <w:autoSpaceDN w:val="0"/>
+        <w:adjustRightInd w:val="0"/>
+        <w:spacing w:after="0" w:line="240" w:lineRule="auto"/>
+        <w:rPr>
+          <w:rFonts w:ascii="Consolas" w:hAnsi="Consolas" w:cs="Consolas"/>
+          <w:color w:val="000000"/>
+          <w:sz w:val="19"/>
+          <w:szCs w:val="19"/>
+        </w:rPr>
+      </w:pPr>
+      <w:r>
+        <w:rPr>
+          <w:rFonts w:ascii="Consolas" w:hAnsi="Consolas" w:cs="Consolas"/>
+          <w:color w:val="006400"/>
+          <w:sz w:val="19"/>
+          <w:szCs w:val="19"/>
+        </w:rPr>
+        <w:t>/// matchsticks.</w:t>
+      </w:r>
+    </w:p>
+    <w:p>
+      <w:pPr>
+        <w:autoSpaceDE w:val="0"/>
+        <w:autoSpaceDN w:val="0"/>
+        <w:adjustRightInd w:val="0"/>
+        <w:spacing w:after="0" w:line="240" w:lineRule="auto"/>
+        <w:rPr>
+          <w:rFonts w:ascii="Consolas" w:hAnsi="Consolas" w:cs="Consolas"/>
+          <w:color w:val="000000"/>
+          <w:sz w:val="19"/>
+          <w:szCs w:val="19"/>
+        </w:rPr>
+      </w:pPr>
+      <w:r>
+        <w:rPr>
+          <w:rFonts w:ascii="Consolas" w:hAnsi="Consolas" w:cs="Consolas"/>
+          <w:color w:val="006400"/>
+          <w:sz w:val="19"/>
+          <w:szCs w:val="19"/>
+        </w:rPr>
+        <w:t>///</w:t>
+      </w:r>
+    </w:p>
+    <w:p>
+      <w:pPr>
+        <w:autoSpaceDE w:val="0"/>
+        <w:autoSpaceDN w:val="0"/>
+        <w:adjustRightInd w:val="0"/>
+        <w:spacing w:after="0" w:line="240" w:lineRule="auto"/>
+        <w:rPr>
+          <w:rFonts w:ascii="Consolas" w:hAnsi="Consolas" w:cs="Consolas"/>
+          <w:color w:val="000000"/>
+          <w:sz w:val="19"/>
+          <w:szCs w:val="19"/>
+        </w:rPr>
+      </w:pPr>
+      <w:r>
+        <w:rPr>
+          <w:rFonts w:ascii="Consolas" w:hAnsi="Consolas" w:cs="Consolas"/>
+          <w:color w:val="006400"/>
+          <w:sz w:val="19"/>
+          <w:szCs w:val="19"/>
+        </w:rPr>
+        <w:t>/// Note:</w:t>
+      </w:r>
+    </w:p>
+    <w:p>
+      <w:pPr>
+        <w:autoSpaceDE w:val="0"/>
+        <w:autoSpaceDN w:val="0"/>
+        <w:adjustRightInd w:val="0"/>
+        <w:spacing w:after="0" w:line="240" w:lineRule="auto"/>
+        <w:rPr>
+          <w:rFonts w:ascii="Consolas" w:hAnsi="Consolas" w:cs="Consolas"/>
+          <w:color w:val="000000"/>
+          <w:sz w:val="19"/>
+          <w:szCs w:val="19"/>
+        </w:rPr>
+      </w:pPr>
+      <w:r>
+        <w:rPr>
+          <w:rFonts w:ascii="Consolas" w:hAnsi="Consolas" w:cs="Consolas"/>
+          <w:color w:val="006400"/>
+          <w:sz w:val="19"/>
+          <w:szCs w:val="19"/>
+        </w:rPr>
+        <w:t>/// The length sum of the given matchsticks is in the range of 0 to 10^9.</w:t>
+      </w:r>
+    </w:p>
+    <w:p>
+      <w:pPr>
+        <w:autoSpaceDE w:val="0"/>
+        <w:autoSpaceDN w:val="0"/>
+        <w:adjustRightInd w:val="0"/>
+        <w:spacing w:after="0" w:line="240" w:lineRule="auto"/>
+        <w:rPr>
+          <w:rFonts w:ascii="Consolas" w:hAnsi="Consolas" w:cs="Consolas"/>
+          <w:color w:val="000000"/>
+          <w:sz w:val="19"/>
+          <w:szCs w:val="19"/>
+        </w:rPr>
+      </w:pPr>
+      <w:r>
+        <w:rPr>
+          <w:rFonts w:ascii="Consolas" w:hAnsi="Consolas" w:cs="Consolas"/>
+          <w:color w:val="006400"/>
+          <w:sz w:val="19"/>
+          <w:szCs w:val="19"/>
+        </w:rPr>
+        <w:t>/// The length of the given matchstick array will not exceed 15.</w:t>
+      </w:r>
+    </w:p>
+    <w:p>
+      <w:pPr>
+        <w:autoSpaceDE w:val="0"/>
+        <w:autoSpaceDN w:val="0"/>
+        <w:adjustRightInd w:val="0"/>
+        <w:spacing w:after="0" w:line="240" w:lineRule="auto"/>
+        <w:rPr>
+          <w:rFonts w:ascii="Consolas" w:hAnsi="Consolas" w:cs="Consolas"/>
+          <w:color w:val="000000"/>
+          <w:sz w:val="19"/>
+          <w:szCs w:val="19"/>
+        </w:rPr>
+      </w:pPr>
+      <w:r>
+        <w:rPr>
+          <w:rFonts w:ascii="Consolas" w:hAnsi="Consolas" w:cs="Consolas"/>
+          <w:color w:val="006400"/>
+          <w:sz w:val="19"/>
+          <w:szCs w:val="19"/>
+        </w:rPr>
+        <w:t xml:space="preserve">/// </w:t>
+      </w:r>
+      <w:r>
+        <w:rPr>
+          <w:rFonts w:ascii="Consolas" w:hAnsi="Consolas" w:cs="Consolas"/>
+          <w:color w:val="A9A9A9"/>
+          <w:sz w:val="19"/>
+          <w:szCs w:val="19"/>
+        </w:rPr>
+        <w:t>&lt;/summary&gt;</w:t>
+      </w:r>
+    </w:p>
+    <w:p>
+      <w:pPr>
+        <w:autoSpaceDE w:val="0"/>
+        <w:autoSpaceDN w:val="0"/>
+        <w:adjustRightInd w:val="0"/>
+        <w:spacing w:after="0" w:line="240" w:lineRule="auto"/>
+        <w:rPr>
+          <w:rFonts w:ascii="Consolas" w:hAnsi="Consolas" w:cs="Consolas"/>
+          <w:color w:val="000000"/>
+          <w:sz w:val="19"/>
+          <w:szCs w:val="19"/>
+        </w:rPr>
+      </w:pPr>
+      <w:r>
+        <w:rPr>
+          <w:rFonts w:ascii="Consolas" w:hAnsi="Consolas" w:cs="Consolas"/>
+          <w:color w:val="0000FF"/>
+          <w:sz w:val="19"/>
+          <w:szCs w:val="19"/>
+        </w:rPr>
+        <w:t>bool</w:t>
+      </w:r>
+      <w:r>
+        <w:rPr>
+          <w:rFonts w:ascii="Consolas" w:hAnsi="Consolas" w:cs="Consolas"/>
+          <w:color w:val="000000"/>
+          <w:sz w:val="19"/>
+          <w:szCs w:val="19"/>
+        </w:rPr>
+        <w:t xml:space="preserve"> </w:t>
+      </w:r>
+      <w:r>
+        <w:rPr>
+          <w:rFonts w:ascii="Consolas" w:hAnsi="Consolas" w:cs="Consolas"/>
+          <w:color w:val="2B91AF"/>
+          <w:sz w:val="19"/>
+          <w:szCs w:val="19"/>
+        </w:rPr>
+        <w:t>LeetCodeDFS</w:t>
+      </w:r>
+      <w:r>
+        <w:rPr>
+          <w:rFonts w:ascii="Consolas" w:hAnsi="Consolas" w:cs="Consolas"/>
+          <w:color w:val="000000"/>
+          <w:sz w:val="19"/>
+          <w:szCs w:val="19"/>
+        </w:rPr>
+        <w:t>::makesquare(</w:t>
+      </w:r>
+      <w:r>
+        <w:rPr>
+          <w:rFonts w:ascii="Consolas" w:hAnsi="Consolas" w:cs="Consolas"/>
+          <w:color w:val="2B91AF"/>
+          <w:sz w:val="19"/>
+          <w:szCs w:val="19"/>
+        </w:rPr>
+        <w:t>vector</w:t>
+      </w:r>
+      <w:r>
+        <w:rPr>
+          <w:rFonts w:ascii="Consolas" w:hAnsi="Consolas" w:cs="Consolas"/>
+          <w:color w:val="000000"/>
+          <w:sz w:val="19"/>
+          <w:szCs w:val="19"/>
+        </w:rPr>
+        <w:t>&lt;</w:t>
+      </w:r>
+      <w:r>
+        <w:rPr>
+          <w:rFonts w:ascii="Consolas" w:hAnsi="Consolas" w:cs="Consolas"/>
+          <w:color w:val="0000FF"/>
+          <w:sz w:val="19"/>
+          <w:szCs w:val="19"/>
+        </w:rPr>
+        <w:t>int</w:t>
+      </w:r>
+      <w:r>
+        <w:rPr>
+          <w:rFonts w:ascii="Consolas" w:hAnsi="Consolas" w:cs="Consolas"/>
+          <w:color w:val="000000"/>
+          <w:sz w:val="19"/>
+          <w:szCs w:val="19"/>
+        </w:rPr>
+        <w:t xml:space="preserve">&gt;&amp; </w:t>
+      </w:r>
+      <w:r>
+        <w:rPr>
+          <w:rFonts w:ascii="Consolas" w:hAnsi="Consolas" w:cs="Consolas"/>
+          <w:color w:val="808080"/>
+          <w:sz w:val="19"/>
+          <w:szCs w:val="19"/>
+        </w:rPr>
+        <w:t>nums</w:t>
+      </w:r>
+      <w:r>
+        <w:rPr>
+          <w:rFonts w:ascii="Consolas" w:hAnsi="Consolas" w:cs="Consolas"/>
+          <w:color w:val="000000"/>
+          <w:sz w:val="19"/>
+          <w:szCs w:val="19"/>
+        </w:rPr>
+        <w:t>)</w:t>
+      </w:r>
+    </w:p>
+    <w:p>
+      <w:pPr>
+        <w:autoSpaceDE w:val="0"/>
+        <w:autoSpaceDN w:val="0"/>
+        <w:adjustRightInd w:val="0"/>
+        <w:spacing w:after="0" w:line="240" w:lineRule="auto"/>
+        <w:rPr>
+          <w:rFonts w:ascii="Consolas" w:hAnsi="Consolas" w:cs="Consolas"/>
+          <w:color w:val="000000"/>
+          <w:sz w:val="19"/>
+          <w:szCs w:val="19"/>
+        </w:rPr>
+      </w:pPr>
+      <w:r>
+        <w:rPr>
+          <w:rFonts w:ascii="Consolas" w:hAnsi="Consolas" w:cs="Consolas"/>
+          <w:color w:val="000000"/>
+          <w:sz w:val="19"/>
+          <w:szCs w:val="19"/>
+        </w:rPr>
+        <w:lastRenderedPageBreak/>
+        <w:t>{</w:t>
+      </w:r>
+    </w:p>
+    <w:p>
+      <w:pPr>
+        <w:autoSpaceDE w:val="0"/>
+        <w:autoSpaceDN w:val="0"/>
+        <w:adjustRightInd w:val="0"/>
+        <w:spacing w:after="0" w:line="240" w:lineRule="auto"/>
+        <w:rPr>
+          <w:rFonts w:ascii="Consolas" w:hAnsi="Consolas" w:cs="Consolas"/>
+          <w:color w:val="000000"/>
+          <w:sz w:val="19"/>
+          <w:szCs w:val="19"/>
+        </w:rPr>
+      </w:pPr>
+      <w:r>
+        <w:rPr>
+          <w:rFonts w:ascii="Consolas" w:hAnsi="Consolas" w:cs="Consolas"/>
+          <w:color w:val="000000"/>
+          <w:sz w:val="19"/>
+          <w:szCs w:val="19"/>
+        </w:rPr>
+        <w:t xml:space="preserve">    </w:t>
+      </w:r>
+      <w:r>
+        <w:rPr>
+          <w:rFonts w:ascii="Consolas" w:hAnsi="Consolas" w:cs="Consolas"/>
+          <w:color w:val="2B91AF"/>
+          <w:sz w:val="19"/>
+          <w:szCs w:val="19"/>
+        </w:rPr>
+        <w:t>unordered_set</w:t>
+      </w:r>
+      <w:r>
+        <w:rPr>
+          <w:rFonts w:ascii="Consolas" w:hAnsi="Consolas" w:cs="Consolas"/>
+          <w:color w:val="000000"/>
+          <w:sz w:val="19"/>
+          <w:szCs w:val="19"/>
+        </w:rPr>
+        <w:t>&lt;</w:t>
+      </w:r>
+      <w:r>
+        <w:rPr>
+          <w:rFonts w:ascii="Consolas" w:hAnsi="Consolas" w:cs="Consolas"/>
+          <w:color w:val="0000FF"/>
+          <w:sz w:val="19"/>
+          <w:szCs w:val="19"/>
+        </w:rPr>
+        <w:t>int</w:t>
+      </w:r>
+      <w:r>
+        <w:rPr>
+          <w:rFonts w:ascii="Consolas" w:hAnsi="Consolas" w:cs="Consolas"/>
+          <w:color w:val="000000"/>
+          <w:sz w:val="19"/>
+          <w:szCs w:val="19"/>
+        </w:rPr>
+        <w:t>&gt; cache;</w:t>
+      </w:r>
+    </w:p>
+    <w:p>
+      <w:pPr>
+        <w:autoSpaceDE w:val="0"/>
+        <w:autoSpaceDN w:val="0"/>
+        <w:adjustRightInd w:val="0"/>
+        <w:spacing w:after="0" w:line="240" w:lineRule="auto"/>
+        <w:rPr>
+          <w:rFonts w:ascii="Consolas" w:hAnsi="Consolas" w:cs="Consolas"/>
+          <w:color w:val="000000"/>
+          <w:sz w:val="19"/>
+          <w:szCs w:val="19"/>
+        </w:rPr>
+      </w:pPr>
+      <w:r>
+        <w:rPr>
+          <w:rFonts w:ascii="Consolas" w:hAnsi="Consolas" w:cs="Consolas"/>
+          <w:color w:val="000000"/>
+          <w:sz w:val="19"/>
+          <w:szCs w:val="19"/>
+        </w:rPr>
+        <w:t xml:space="preserve">    sort(</w:t>
+      </w:r>
+      <w:r>
+        <w:rPr>
+          <w:rFonts w:ascii="Consolas" w:hAnsi="Consolas" w:cs="Consolas"/>
+          <w:color w:val="808080"/>
+          <w:sz w:val="19"/>
+          <w:szCs w:val="19"/>
+        </w:rPr>
+        <w:t>nums</w:t>
+      </w:r>
+      <w:r>
+        <w:rPr>
+          <w:rFonts w:ascii="Consolas" w:hAnsi="Consolas" w:cs="Consolas"/>
+          <w:color w:val="000000"/>
+          <w:sz w:val="19"/>
+          <w:szCs w:val="19"/>
+        </w:rPr>
+        <w:t xml:space="preserve">.begin(), </w:t>
+      </w:r>
+      <w:r>
+        <w:rPr>
+          <w:rFonts w:ascii="Consolas" w:hAnsi="Consolas" w:cs="Consolas"/>
+          <w:color w:val="808080"/>
+          <w:sz w:val="19"/>
+          <w:szCs w:val="19"/>
+        </w:rPr>
+        <w:t>nums</w:t>
+      </w:r>
+      <w:r>
+        <w:rPr>
+          <w:rFonts w:ascii="Consolas" w:hAnsi="Consolas" w:cs="Consolas"/>
+          <w:color w:val="000000"/>
+          <w:sz w:val="19"/>
+          <w:szCs w:val="19"/>
+        </w:rPr>
+        <w:t>.end());</w:t>
+      </w:r>
+    </w:p>
+    <w:p>
+      <w:pPr>
+        <w:autoSpaceDE w:val="0"/>
+        <w:autoSpaceDN w:val="0"/>
+        <w:adjustRightInd w:val="0"/>
+        <w:spacing w:after="0" w:line="240" w:lineRule="auto"/>
+        <w:rPr>
+          <w:rFonts w:ascii="Consolas" w:hAnsi="Consolas" w:cs="Consolas"/>
+          <w:color w:val="000000"/>
+          <w:sz w:val="19"/>
+          <w:szCs w:val="19"/>
+        </w:rPr>
+      </w:pPr>
+      <w:r>
+        <w:rPr>
+          <w:rFonts w:ascii="Consolas" w:hAnsi="Consolas" w:cs="Consolas"/>
+          <w:color w:val="000000"/>
+          <w:sz w:val="19"/>
+          <w:szCs w:val="19"/>
+        </w:rPr>
+        <w:t xml:space="preserve">    </w:t>
+      </w:r>
+      <w:r>
+        <w:rPr>
+          <w:rFonts w:ascii="Consolas" w:hAnsi="Consolas" w:cs="Consolas"/>
+          <w:color w:val="2B91AF"/>
+          <w:sz w:val="19"/>
+          <w:szCs w:val="19"/>
+        </w:rPr>
+        <w:t>vector</w:t>
+      </w:r>
+      <w:r>
+        <w:rPr>
+          <w:rFonts w:ascii="Consolas" w:hAnsi="Consolas" w:cs="Consolas"/>
+          <w:color w:val="000000"/>
+          <w:sz w:val="19"/>
+          <w:szCs w:val="19"/>
+        </w:rPr>
+        <w:t>&lt;</w:t>
+      </w:r>
+      <w:r>
+        <w:rPr>
+          <w:rFonts w:ascii="Consolas" w:hAnsi="Consolas" w:cs="Consolas"/>
+          <w:color w:val="0000FF"/>
+          <w:sz w:val="19"/>
+          <w:szCs w:val="19"/>
+        </w:rPr>
+        <w:t>int</w:t>
+      </w:r>
+      <w:r>
+        <w:rPr>
+          <w:rFonts w:ascii="Consolas" w:hAnsi="Consolas" w:cs="Consolas"/>
+          <w:color w:val="000000"/>
+          <w:sz w:val="19"/>
+          <w:szCs w:val="19"/>
+        </w:rPr>
+        <w:t>&gt; path;</w:t>
+      </w:r>
+    </w:p>
+    <w:p>
+      <w:pPr>
+        <w:autoSpaceDE w:val="0"/>
+        <w:autoSpaceDN w:val="0"/>
+        <w:adjustRightInd w:val="0"/>
+        <w:spacing w:after="0" w:line="240" w:lineRule="auto"/>
+        <w:rPr>
+          <w:rFonts w:ascii="Consolas" w:hAnsi="Consolas" w:cs="Consolas"/>
+          <w:color w:val="000000"/>
+          <w:sz w:val="19"/>
+          <w:szCs w:val="19"/>
+        </w:rPr>
+      </w:pPr>
+      <w:r>
+        <w:rPr>
+          <w:rFonts w:ascii="Consolas" w:hAnsi="Consolas" w:cs="Consolas"/>
+          <w:color w:val="000000"/>
+          <w:sz w:val="19"/>
+          <w:szCs w:val="19"/>
+        </w:rPr>
+        <w:t xml:space="preserve">    </w:t>
+      </w:r>
+      <w:r>
+        <w:rPr>
+          <w:rFonts w:ascii="Consolas" w:hAnsi="Consolas" w:cs="Consolas"/>
+          <w:color w:val="0000FF"/>
+          <w:sz w:val="19"/>
+          <w:szCs w:val="19"/>
+        </w:rPr>
+        <w:t>int</w:t>
+      </w:r>
+      <w:r>
+        <w:rPr>
+          <w:rFonts w:ascii="Consolas" w:hAnsi="Consolas" w:cs="Consolas"/>
+          <w:color w:val="000000"/>
+          <w:sz w:val="19"/>
+          <w:szCs w:val="19"/>
+        </w:rPr>
+        <w:t xml:space="preserve"> sum = 0;</w:t>
+      </w:r>
+    </w:p>
+    <w:p>
+      <w:pPr>
+        <w:autoSpaceDE w:val="0"/>
+        <w:autoSpaceDN w:val="0"/>
+        <w:adjustRightInd w:val="0"/>
+        <w:spacing w:after="0" w:line="240" w:lineRule="auto"/>
+        <w:rPr>
+          <w:rFonts w:ascii="Consolas" w:hAnsi="Consolas" w:cs="Consolas"/>
+          <w:color w:val="000000"/>
+          <w:sz w:val="19"/>
+          <w:szCs w:val="19"/>
+        </w:rPr>
+      </w:pPr>
+      <w:r>
+        <w:rPr>
+          <w:rFonts w:ascii="Consolas" w:hAnsi="Consolas" w:cs="Consolas"/>
+          <w:color w:val="000000"/>
+          <w:sz w:val="19"/>
+          <w:szCs w:val="19"/>
+        </w:rPr>
+        <w:t xml:space="preserve">    </w:t>
+      </w:r>
+      <w:r>
+        <w:rPr>
+          <w:rFonts w:ascii="Consolas" w:hAnsi="Consolas" w:cs="Consolas"/>
+          <w:color w:val="0000FF"/>
+          <w:sz w:val="19"/>
+          <w:szCs w:val="19"/>
+        </w:rPr>
+        <w:t>for</w:t>
+      </w:r>
+      <w:r>
+        <w:rPr>
+          <w:rFonts w:ascii="Consolas" w:hAnsi="Consolas" w:cs="Consolas"/>
+          <w:color w:val="000000"/>
+          <w:sz w:val="19"/>
+          <w:szCs w:val="19"/>
+        </w:rPr>
+        <w:t xml:space="preserve"> (</w:t>
+      </w:r>
+      <w:r>
+        <w:rPr>
+          <w:rFonts w:ascii="Consolas" w:hAnsi="Consolas" w:cs="Consolas"/>
+          <w:color w:val="2B91AF"/>
+          <w:sz w:val="19"/>
+          <w:szCs w:val="19"/>
+        </w:rPr>
+        <w:t>size_t</w:t>
+      </w:r>
+      <w:r>
+        <w:rPr>
+          <w:rFonts w:ascii="Consolas" w:hAnsi="Consolas" w:cs="Consolas"/>
+          <w:color w:val="000000"/>
+          <w:sz w:val="19"/>
+          <w:szCs w:val="19"/>
+        </w:rPr>
+        <w:t xml:space="preserve"> i = 0; i &lt; </w:t>
+      </w:r>
+      <w:r>
+        <w:rPr>
+          <w:rFonts w:ascii="Consolas" w:hAnsi="Consolas" w:cs="Consolas"/>
+          <w:color w:val="808080"/>
+          <w:sz w:val="19"/>
+          <w:szCs w:val="19"/>
+        </w:rPr>
+        <w:t>nums</w:t>
+      </w:r>
+      <w:r>
+        <w:rPr>
+          <w:rFonts w:ascii="Consolas" w:hAnsi="Consolas" w:cs="Consolas"/>
+          <w:color w:val="000000"/>
+          <w:sz w:val="19"/>
+          <w:szCs w:val="19"/>
+        </w:rPr>
+        <w:t xml:space="preserve">.size(); i++) sum += </w:t>
+      </w:r>
+      <w:r>
+        <w:rPr>
+          <w:rFonts w:ascii="Consolas" w:hAnsi="Consolas" w:cs="Consolas"/>
+          <w:color w:val="808080"/>
+          <w:sz w:val="19"/>
+          <w:szCs w:val="19"/>
+        </w:rPr>
+        <w:t>nums</w:t>
+      </w:r>
+      <w:r>
+        <w:rPr>
+          <w:rFonts w:ascii="Consolas" w:hAnsi="Consolas" w:cs="Consolas"/>
+          <w:color w:val="008080"/>
+          <w:sz w:val="19"/>
+          <w:szCs w:val="19"/>
+        </w:rPr>
+        <w:t>[</w:t>
+      </w:r>
+      <w:r>
+        <w:rPr>
+          <w:rFonts w:ascii="Consolas" w:hAnsi="Consolas" w:cs="Consolas"/>
+          <w:color w:val="000000"/>
+          <w:sz w:val="19"/>
+          <w:szCs w:val="19"/>
+        </w:rPr>
+        <w:t>i</w:t>
+      </w:r>
+      <w:r>
+        <w:rPr>
+          <w:rFonts w:ascii="Consolas" w:hAnsi="Consolas" w:cs="Consolas"/>
+          <w:color w:val="008080"/>
+          <w:sz w:val="19"/>
+          <w:szCs w:val="19"/>
+        </w:rPr>
+        <w:t>]</w:t>
+      </w:r>
+      <w:r>
+        <w:rPr>
+          <w:rFonts w:ascii="Consolas" w:hAnsi="Consolas" w:cs="Consolas"/>
+          <w:color w:val="000000"/>
+          <w:sz w:val="19"/>
+          <w:szCs w:val="19"/>
+        </w:rPr>
+        <w:t>;</w:t>
+      </w:r>
+    </w:p>
+    <w:p>
+      <w:pPr>
+        <w:autoSpaceDE w:val="0"/>
+        <w:autoSpaceDN w:val="0"/>
+        <w:adjustRightInd w:val="0"/>
+        <w:spacing w:after="0" w:line="240" w:lineRule="auto"/>
+        <w:rPr>
+          <w:rFonts w:ascii="Consolas" w:hAnsi="Consolas" w:cs="Consolas"/>
+          <w:color w:val="000000"/>
+          <w:sz w:val="19"/>
+          <w:szCs w:val="19"/>
+        </w:rPr>
+      </w:pPr>
+      <w:r>
+        <w:rPr>
+          <w:rFonts w:ascii="Consolas" w:hAnsi="Consolas" w:cs="Consolas"/>
+          <w:color w:val="000000"/>
+          <w:sz w:val="19"/>
+          <w:szCs w:val="19"/>
+        </w:rPr>
+        <w:t xml:space="preserve">    </w:t>
+      </w:r>
+      <w:r>
+        <w:rPr>
+          <w:rFonts w:ascii="Consolas" w:hAnsi="Consolas" w:cs="Consolas"/>
+          <w:color w:val="0000FF"/>
+          <w:sz w:val="19"/>
+          <w:szCs w:val="19"/>
+        </w:rPr>
+        <w:t>if</w:t>
+      </w:r>
+      <w:r>
+        <w:rPr>
+          <w:rFonts w:ascii="Consolas" w:hAnsi="Consolas" w:cs="Consolas"/>
+          <w:color w:val="000000"/>
+          <w:sz w:val="19"/>
+          <w:szCs w:val="19"/>
+        </w:rPr>
+        <w:t xml:space="preserve"> ((sum == 0) || (sum % 4 != 0)) </w:t>
+      </w:r>
+      <w:r>
+        <w:rPr>
+          <w:rFonts w:ascii="Consolas" w:hAnsi="Consolas" w:cs="Consolas"/>
+          <w:color w:val="0000FF"/>
+          <w:sz w:val="19"/>
+          <w:szCs w:val="19"/>
+        </w:rPr>
+        <w:t>return</w:t>
+      </w:r>
+      <w:r>
+        <w:rPr>
+          <w:rFonts w:ascii="Consolas" w:hAnsi="Consolas" w:cs="Consolas"/>
+          <w:color w:val="000000"/>
+          <w:sz w:val="19"/>
+          <w:szCs w:val="19"/>
+        </w:rPr>
+        <w:t xml:space="preserve"> </w:t>
+      </w:r>
+      <w:r>
+        <w:rPr>
+          <w:rFonts w:ascii="Consolas" w:hAnsi="Consolas" w:cs="Consolas"/>
+          <w:color w:val="0000FF"/>
+          <w:sz w:val="19"/>
+          <w:szCs w:val="19"/>
+        </w:rPr>
+        <w:t>false</w:t>
+      </w:r>
+      <w:r>
+        <w:rPr>
+          <w:rFonts w:ascii="Consolas" w:hAnsi="Consolas" w:cs="Consolas"/>
+          <w:color w:val="000000"/>
+          <w:sz w:val="19"/>
+          <w:szCs w:val="19"/>
+        </w:rPr>
+        <w:t>;</w:t>
+      </w:r>
+    </w:p>
+    <w:p>
+      <w:pPr>
+        <w:autoSpaceDE w:val="0"/>
+        <w:autoSpaceDN w:val="0"/>
+        <w:adjustRightInd w:val="0"/>
+        <w:spacing w:after="0" w:line="240" w:lineRule="auto"/>
+        <w:rPr>
+          <w:rFonts w:ascii="Consolas" w:hAnsi="Consolas" w:cs="Consolas"/>
+          <w:color w:val="000000"/>
+          <w:sz w:val="19"/>
+          <w:szCs w:val="19"/>
+        </w:rPr>
+      </w:pPr>
+      <w:r>
+        <w:rPr>
+          <w:rFonts w:ascii="Consolas" w:hAnsi="Consolas" w:cs="Consolas"/>
+          <w:color w:val="000000"/>
+          <w:sz w:val="19"/>
+          <w:szCs w:val="19"/>
+        </w:rPr>
+        <w:t xml:space="preserve">    </w:t>
+      </w:r>
+      <w:r>
+        <w:rPr>
+          <w:rFonts w:ascii="Consolas" w:hAnsi="Consolas" w:cs="Consolas"/>
+          <w:color w:val="0000FF"/>
+          <w:sz w:val="19"/>
+          <w:szCs w:val="19"/>
+        </w:rPr>
+        <w:t>int</w:t>
+      </w:r>
+      <w:r>
+        <w:rPr>
+          <w:rFonts w:ascii="Consolas" w:hAnsi="Consolas" w:cs="Consolas"/>
+          <w:color w:val="000000"/>
+          <w:sz w:val="19"/>
+          <w:szCs w:val="19"/>
+        </w:rPr>
+        <w:t xml:space="preserve"> side_length = sum / 4;</w:t>
+      </w:r>
+    </w:p>
+    <w:p>
+      <w:pPr>
+        <w:autoSpaceDE w:val="0"/>
+        <w:autoSpaceDN w:val="0"/>
+        <w:adjustRightInd w:val="0"/>
+        <w:spacing w:after="0" w:line="240" w:lineRule="auto"/>
+        <w:rPr>
+          <w:rFonts w:ascii="Consolas" w:hAnsi="Consolas" w:cs="Consolas"/>
+          <w:color w:val="000000"/>
+          <w:sz w:val="19"/>
+          <w:szCs w:val="19"/>
+        </w:rPr>
+      </w:pPr>
+      <w:r>
+        <w:rPr>
+          <w:rFonts w:ascii="Consolas" w:hAnsi="Consolas" w:cs="Consolas"/>
+          <w:color w:val="000000"/>
+          <w:sz w:val="19"/>
+          <w:szCs w:val="19"/>
+        </w:rPr>
+        <w:t xml:space="preserve">    </w:t>
+      </w:r>
+      <w:r>
+        <w:rPr>
+          <w:rFonts w:ascii="Consolas" w:hAnsi="Consolas" w:cs="Consolas"/>
+          <w:color w:val="0000FF"/>
+          <w:sz w:val="19"/>
+          <w:szCs w:val="19"/>
+        </w:rPr>
+        <w:t>return</w:t>
+      </w:r>
+      <w:r>
+        <w:rPr>
+          <w:rFonts w:ascii="Consolas" w:hAnsi="Consolas" w:cs="Consolas"/>
+          <w:color w:val="000000"/>
+          <w:sz w:val="19"/>
+          <w:szCs w:val="19"/>
+        </w:rPr>
+        <w:t xml:space="preserve"> makesquare(</w:t>
+      </w:r>
+      <w:r>
+        <w:rPr>
+          <w:rFonts w:ascii="Consolas" w:hAnsi="Consolas" w:cs="Consolas"/>
+          <w:color w:val="808080"/>
+          <w:sz w:val="19"/>
+          <w:szCs w:val="19"/>
+        </w:rPr>
+        <w:t>nums</w:t>
+      </w:r>
+      <w:r>
+        <w:rPr>
+          <w:rFonts w:ascii="Consolas" w:hAnsi="Consolas" w:cs="Consolas"/>
+          <w:color w:val="000000"/>
+          <w:sz w:val="19"/>
+          <w:szCs w:val="19"/>
+        </w:rPr>
+        <w:t>, path, 0, 0, side_length, cache);</w:t>
+      </w:r>
+    </w:p>
+    <w:p>
+      <w:pPr>
+        <w:autoSpaceDE w:val="0"/>
+        <w:autoSpaceDN w:val="0"/>
+        <w:adjustRightInd w:val="0"/>
+        <w:spacing w:after="0" w:line="240" w:lineRule="auto"/>
+        <w:rPr>
+          <w:rFonts w:ascii="Consolas" w:hAnsi="Consolas" w:cs="Consolas"/>
+          <w:color w:val="000000"/>
+          <w:sz w:val="19"/>
+          <w:szCs w:val="19"/>
+        </w:rPr>
+      </w:pPr>
+      <w:r>
+        <w:rPr>
+          <w:rFonts w:ascii="Consolas" w:hAnsi="Consolas" w:cs="Consolas"/>
+          <w:color w:val="000000"/>
+          <w:sz w:val="19"/>
+          <w:szCs w:val="19"/>
+        </w:rPr>
+        <w:t>}</w:t>
+      </w:r>
+    </w:p>
+    <w:p>
+      <w:pPr>
+        <w:autoSpaceDE w:val="0"/>
+        <w:autoSpaceDN w:val="0"/>
+        <w:adjustRightInd w:val="0"/>
+        <w:spacing w:after="0" w:line="240" w:lineRule="auto"/>
+        <w:rPr>
+          <w:rFonts w:ascii="Consolas" w:hAnsi="Consolas" w:cs="Consolas"/>
+          <w:color w:val="006400"/>
+          <w:sz w:val="19"/>
+          <w:szCs w:val="19"/>
+        </w:rPr>
+      </w:pPr>
+    </w:p>
     <w:sectPr>
       <w:pgSz w:w="12240" w:h="15840"/>
       <w:pgMar w:top="1440" w:right="1800" w:bottom="1440" w:left="1800" w:header="720" w:footer="720" w:gutter="0"/>
@@ -11858,6 +15903,119 @@
         <w:rFonts w:ascii="Wingdings" w:hAnsi="Wingdings" w:hint="default"/>
         <w:sz w:val="20"/>
       </w:rPr>
+    </w:lvl>
+  </w:abstractNum>
+  <w:abstractNum w:abstractNumId="5" w15:restartNumberingAfterBreak="0">
+    <w:nsid w:val="5DA37003"/>
+    <w:multiLevelType w:val="multilevel"/>
+    <w:tmpl w:val="DE088A1C"/>
+    <w:lvl w:ilvl="0">
+      <w:start w:val="1"/>
+      <w:numFmt w:val="decimal"/>
+      <w:lvlText w:val="%1."/>
+      <w:lvlJc w:val="left"/>
+      <w:pPr>
+        <w:tabs>
+          <w:tab w:val="num" w:pos="720"/>
+        </w:tabs>
+        <w:ind w:left="720" w:hanging="360"/>
+      </w:pPr>
+    </w:lvl>
+    <w:lvl w:ilvl="1" w:tentative="1">
+      <w:start w:val="1"/>
+      <w:numFmt w:val="decimal"/>
+      <w:lvlText w:val="%2."/>
+      <w:lvlJc w:val="left"/>
+      <w:pPr>
+        <w:tabs>
+          <w:tab w:val="num" w:pos="1440"/>
+        </w:tabs>
+        <w:ind w:left="1440" w:hanging="360"/>
+      </w:pPr>
+    </w:lvl>
+    <w:lvl w:ilvl="2" w:tentative="1">
+      <w:start w:val="1"/>
+      <w:numFmt w:val="decimal"/>
+      <w:lvlText w:val="%3."/>
+      <w:lvlJc w:val="left"/>
+      <w:pPr>
+        <w:tabs>
+          <w:tab w:val="num" w:pos="2160"/>
+        </w:tabs>
+        <w:ind w:left="2160" w:hanging="360"/>
+      </w:pPr>
+    </w:lvl>
+    <w:lvl w:ilvl="3" w:tentative="1">
+      <w:start w:val="1"/>
+      <w:numFmt w:val="decimal"/>
+      <w:lvlText w:val="%4."/>
+      <w:lvlJc w:val="left"/>
+      <w:pPr>
+        <w:tabs>
+          <w:tab w:val="num" w:pos="2880"/>
+        </w:tabs>
+        <w:ind w:left="2880" w:hanging="360"/>
+      </w:pPr>
+    </w:lvl>
+    <w:lvl w:ilvl="4" w:tentative="1">
+      <w:start w:val="1"/>
+      <w:numFmt w:val="decimal"/>
+      <w:lvlText w:val="%5."/>
+      <w:lvlJc w:val="left"/>
+      <w:pPr>
+        <w:tabs>
+          <w:tab w:val="num" w:pos="3600"/>
+        </w:tabs>
+        <w:ind w:left="3600" w:hanging="360"/>
+      </w:pPr>
+    </w:lvl>
+    <w:lvl w:ilvl="5" w:tentative="1">
+      <w:start w:val="1"/>
+      <w:numFmt w:val="decimal"/>
+      <w:lvlText w:val="%6."/>
+      <w:lvlJc w:val="left"/>
+      <w:pPr>
+        <w:tabs>
+          <w:tab w:val="num" w:pos="4320"/>
+        </w:tabs>
+        <w:ind w:left="4320" w:hanging="360"/>
+      </w:pPr>
+    </w:lvl>
+    <w:lvl w:ilvl="6" w:tentative="1">
+      <w:start w:val="1"/>
+      <w:numFmt w:val="decimal"/>
+      <w:lvlText w:val="%7."/>
+      <w:lvlJc w:val="left"/>
+      <w:pPr>
+        <w:tabs>
+          <w:tab w:val="num" w:pos="5040"/>
+        </w:tabs>
+        <w:ind w:left="5040" w:hanging="360"/>
+      </w:pPr>
+    </w:lvl>
+    <w:lvl w:ilvl="7" w:tentative="1">
+      <w:start w:val="1"/>
+      <w:numFmt w:val="decimal"/>
+      <w:lvlText w:val="%8."/>
+      <w:lvlJc w:val="left"/>
+      <w:pPr>
+        <w:tabs>
+          <w:tab w:val="num" w:pos="5760"/>
+        </w:tabs>
+        <w:ind w:left="5760" w:hanging="360"/>
+      </w:pPr>
+    </w:lvl>
+    <w:lvl w:ilvl="8" w:tentative="1">
+      <w:start w:val="1"/>
+      <w:numFmt w:val="decimal"/>
+      <w:lvlText w:val="%9."/>
+      <w:lvlJc w:val="left"/>
+      <w:pPr>
+        <w:tabs>
+          <w:tab w:val="num" w:pos="6480"/>
+        </w:tabs>
+        <w:ind w:left="6480" w:hanging="360"/>
+      </w:pPr>
     </w:lvl>
   </w:abstractNum>
   <w:num w:numId="1">
@@ -11874,6 +16032,9 @@
   </w:num>
   <w:num w:numId="5">
     <w:abstractNumId w:val="2"/>
+  </w:num>
+  <w:num w:numId="6">
+    <w:abstractNumId w:val="5"/>
   </w:num>
   <w:numIdMacAtCleanup w:val="5"/>
 </w:numbering>
@@ -13745,4 +17906,10 @@
     </a:ext>
   </a:extLst>
 </a:theme>
+</file>
+
+<file path=docMetadata/LabelInfo.xml><?xml version="1.0" encoding="utf-8"?>
+<clbl:labelList xmlns:clbl="http://schemas.microsoft.com/office/2020/mipLabelMetadata">
+  <clbl:label id="{f42aa342-8706-4288-bd11-ebb85995028c}" enabled="1" method="Privileged" siteId="{72f988bf-86f1-41af-91ab-2d7cd011db47}" removed="0"/>
+</clbl:labelList>
 </file>
</xml_diff>